<commit_message>
Modifiche requisiti con aggiunte nuove funzioni
</commit_message>
<xml_diff>
--- a/Ing.Softwar.docx
+++ b/Ing.Softwar.docx
@@ -213,7 +213,15 @@
         </w:numPr>
       </w:pPr>
       <w:r>
-        <w:t xml:space="preserve">Il sistema prevede due utilizzi: utente base e </w:t>
+        <w:t xml:space="preserve">Il sistema prevede tre tipi di utenza: utente base, </w:t>
+      </w:r>
+      <w:proofErr w:type="gramStart"/>
+      <w:r>
+        <w:t>utente</w:t>
+      </w:r>
+      <w:proofErr w:type="gramEnd"/>
+      <w:r>
+        <w:t xml:space="preserve"> VIP, </w:t>
       </w:r>
       <w:proofErr w:type="spellStart"/>
       <w:r>
@@ -222,34 +230,199 @@
       <w:proofErr w:type="spellEnd"/>
       <w:r>
         <w:t>.</w:t>
-      </w:r>
-      <w:r>
-        <w:br/>
-        <w:t>L’utente base ha funzionalità di sola visualizzazione, l’</w:t>
-      </w:r>
-      <w:proofErr w:type="spellStart"/>
-      <w:r>
-        <w:t>admin</w:t>
-      </w:r>
-      <w:proofErr w:type="spellEnd"/>
-      <w:r>
-        <w:t xml:space="preserve"> invece, previo login, ha la possibilità di modifiche di risultati, </w:t>
-      </w:r>
-      <w:proofErr w:type="spellStart"/>
-      <w:r>
-        <w:t>roster</w:t>
-      </w:r>
-      <w:proofErr w:type="spellEnd"/>
-      <w:r>
-        <w:t xml:space="preserve"> e calendari.</w:t>
       </w:r>
     </w:p>
     <w:p>
+      <w:pPr>
+        <w:pStyle w:val="ListParagraph"/>
+      </w:pPr>
+      <w:r>
+        <w:t xml:space="preserve">L’utente base è </w:t>
+      </w:r>
+      <w:proofErr w:type="gramStart"/>
+      <w:r>
+        <w:t xml:space="preserve">una </w:t>
+      </w:r>
+      <w:proofErr w:type="gramEnd"/>
+      <w:r>
+        <w:t>utente non registrato al sistema, un utente VIP è un utente registrato mentre l’</w:t>
+      </w:r>
+      <w:proofErr w:type="spellStart"/>
+      <w:r>
+        <w:t>admin</w:t>
+      </w:r>
+      <w:proofErr w:type="spellEnd"/>
+      <w:r>
+        <w:t xml:space="preserve"> è amministratore del sistema stesso.</w:t>
+      </w:r>
+    </w:p>
+    <w:p>
+      <w:pPr>
+        <w:pStyle w:val="ListParagraph"/>
+        <w:numPr>
+          <w:ilvl w:val="0"/>
+          <w:numId w:val="20"/>
+        </w:numPr>
+      </w:pPr>
+      <w:r>
+        <w:t xml:space="preserve">Un utente base ha la possibilità di consultare tutte le statistiche </w:t>
+      </w:r>
+      <w:proofErr w:type="gramStart"/>
+      <w:r>
+        <w:t>relative alle</w:t>
+      </w:r>
+      <w:proofErr w:type="gramEnd"/>
+      <w:r>
+        <w:t xml:space="preserve"> squadre, le statistiche relative ai giocatori, la visualizzazione delle classifiche e la possibilità di consultare il calendario del campionato.</w:t>
+      </w:r>
+    </w:p>
+    <w:p>
+      <w:pPr>
+        <w:pStyle w:val="ListParagraph"/>
+      </w:pPr>
+      <w:r>
+        <w:t xml:space="preserve">Inoltre vi è la possibilità, da parte dell’utente base, di registrarsi e diventare </w:t>
+      </w:r>
+      <w:proofErr w:type="gramStart"/>
+      <w:r>
+        <w:t>utente</w:t>
+      </w:r>
+      <w:proofErr w:type="gramEnd"/>
+      <w:r>
+        <w:t xml:space="preserve"> VIP.</w:t>
+      </w:r>
+    </w:p>
+    <w:p>
+      <w:pPr>
+        <w:pStyle w:val="ListParagraph"/>
+        <w:numPr>
+          <w:ilvl w:val="0"/>
+          <w:numId w:val="20"/>
+        </w:numPr>
+      </w:pPr>
+      <w:r>
+        <w:t xml:space="preserve">Un utente VIP </w:t>
+      </w:r>
+      <w:proofErr w:type="gramStart"/>
+      <w:r>
+        <w:t>viene</w:t>
+      </w:r>
+      <w:proofErr w:type="gramEnd"/>
+      <w:r>
+        <w:t xml:space="preserve"> riconosciuto dal sistema tramite login. Rispetto </w:t>
+      </w:r>
+      <w:proofErr w:type="gramStart"/>
+      <w:r>
+        <w:t>ad</w:t>
+      </w:r>
+      <w:proofErr w:type="gramEnd"/>
+      <w:r>
+        <w:t xml:space="preserve"> un utente base, egli ha nuove funzionalità: </w:t>
+      </w:r>
+    </w:p>
+    <w:p>
+      <w:pPr>
+        <w:pStyle w:val="ListParagraph"/>
+        <w:numPr>
+          <w:ilvl w:val="1"/>
+          <w:numId w:val="20"/>
+        </w:numPr>
+      </w:pPr>
+      <w:r>
+        <w:t xml:space="preserve">Possibilità di ricevere in automatico notifiche via mail riguardanti la squadra di suo interesse (es. </w:t>
+      </w:r>
+      <w:proofErr w:type="spellStart"/>
+      <w:r>
+        <w:t>avvisio</w:t>
+      </w:r>
+      <w:proofErr w:type="spellEnd"/>
+      <w:r>
+        <w:t xml:space="preserve"> </w:t>
+      </w:r>
+      <w:proofErr w:type="gramStart"/>
+      <w:r>
+        <w:t xml:space="preserve">di </w:t>
+      </w:r>
+      <w:proofErr w:type="gramEnd"/>
+      <w:r>
+        <w:t>inizio partita e di fine partita con relativi punteggi).</w:t>
+      </w:r>
+    </w:p>
+    <w:p>
+      <w:pPr>
+        <w:pStyle w:val="ListParagraph"/>
+        <w:numPr>
+          <w:ilvl w:val="1"/>
+          <w:numId w:val="20"/>
+        </w:numPr>
+      </w:pPr>
+      <w:proofErr w:type="gramStart"/>
+      <w:r>
+        <w:t>Possibilità di inserire commenti in un opportuno spazio reso disponibile per ogni partita</w:t>
+      </w:r>
+      <w:proofErr w:type="gramEnd"/>
+      <w:r>
+        <w:t xml:space="preserve">. </w:t>
+      </w:r>
+      <w:proofErr w:type="gramStart"/>
+      <w:r>
+        <w:t>[RISCRIVERE</w:t>
+      </w:r>
+      <w:proofErr w:type="gramEnd"/>
+      <w:r>
+        <w:t xml:space="preserve"> IN ITALIANO]</w:t>
+      </w:r>
+    </w:p>
+    <w:p>
+      <w:pPr>
+        <w:pStyle w:val="ListParagraph"/>
+        <w:numPr>
+          <w:ilvl w:val="1"/>
+          <w:numId w:val="20"/>
+        </w:numPr>
+      </w:pPr>
+      <w:r>
+        <w:t>Possibilità settimanale di votare un giocatore per ruolo.</w:t>
+      </w:r>
+    </w:p>
+    <w:p>
+      <w:pPr>
+        <w:pStyle w:val="ListParagraph"/>
+        <w:ind w:left="1440"/>
+      </w:pPr>
+      <w:r>
+        <w:t xml:space="preserve">Alla fine del campionato i </w:t>
+      </w:r>
+      <w:proofErr w:type="gramStart"/>
+      <w:r>
+        <w:t>5</w:t>
+      </w:r>
+      <w:proofErr w:type="gramEnd"/>
+      <w:r>
+        <w:t xml:space="preserve"> giocatori (1 per ruolo) che risulteranno avere più voti saranno nominati MVP.</w:t>
+      </w:r>
+    </w:p>
+    <w:p>
+      <w:pPr>
+        <w:pStyle w:val="ListParagraph"/>
+        <w:ind w:left="1440"/>
+      </w:pPr>
+    </w:p>
+    <w:p>
+      <w:pPr>
+        <w:pStyle w:val="ListParagraph"/>
+        <w:ind w:left="1440"/>
+      </w:pPr>
+    </w:p>
+    <w:p>
       <w:r>
         <w:br/>
       </w:r>
       <w:r>
         <w:br/>
+      </w:r>
+      <w:r>
+        <w:lastRenderedPageBreak/>
         <w:t>IPOTESI ESTENDIBILITA’:</w:t>
       </w:r>
       <w:r>
@@ -360,7 +533,6 @@
     <w:p/>
     <w:p>
       <w:r>
-        <w:lastRenderedPageBreak/>
         <w:t>COMMENTI VARI:</w:t>
       </w:r>
     </w:p>
@@ -530,8 +702,6 @@
             <w:r>
               <w:t>00</w:t>
             </w:r>
-            <w:bookmarkStart w:id="0" w:name="_GoBack"/>
-            <w:bookmarkEnd w:id="0"/>
           </w:p>
         </w:tc>
         <w:tc>
@@ -2115,6 +2285,552 @@
     <w:p/>
     <w:p/>
     <w:p/>
+    <w:p/>
+    <w:p/>
+    <w:p/>
+    <w:p>
+      <w:pPr>
+        <w:pStyle w:val="ListParagraph"/>
+        <w:numPr>
+          <w:ilvl w:val="0"/>
+          <w:numId w:val="22"/>
+        </w:numPr>
+      </w:pPr>
+      <w:r>
+        <w:t xml:space="preserve">Il sistema </w:t>
+      </w:r>
+      <w:r>
+        <w:rPr>
+          <w:color w:val="FF0000"/>
+        </w:rPr>
+        <w:t>prevede</w:t>
+      </w:r>
+      <w:r>
+        <w:t xml:space="preserve"> </w:t>
+      </w:r>
+      <w:r>
+        <w:rPr>
+          <w:color w:val="008000"/>
+        </w:rPr>
+        <w:t>tre tipi di utenza</w:t>
+      </w:r>
+      <w:r>
+        <w:t xml:space="preserve">: </w:t>
+      </w:r>
+    </w:p>
+    <w:p>
+      <w:pPr>
+        <w:pStyle w:val="ListParagraph"/>
+        <w:numPr>
+          <w:ilvl w:val="1"/>
+          <w:numId w:val="24"/>
+        </w:numPr>
+        <w:rPr>
+          <w:color w:val="008000"/>
+        </w:rPr>
+      </w:pPr>
+      <w:proofErr w:type="gramStart"/>
+      <w:r>
+        <w:rPr>
+          <w:color w:val="008000"/>
+        </w:rPr>
+        <w:t>utente</w:t>
+      </w:r>
+      <w:proofErr w:type="gramEnd"/>
+      <w:r>
+        <w:rPr>
+          <w:color w:val="008000"/>
+        </w:rPr>
+        <w:t xml:space="preserve"> base: NON REGISTRATO;</w:t>
+      </w:r>
+    </w:p>
+    <w:p>
+      <w:pPr>
+        <w:pStyle w:val="ListParagraph"/>
+        <w:numPr>
+          <w:ilvl w:val="1"/>
+          <w:numId w:val="24"/>
+        </w:numPr>
+        <w:rPr>
+          <w:color w:val="008000"/>
+        </w:rPr>
+      </w:pPr>
+      <w:proofErr w:type="gramStart"/>
+      <w:r>
+        <w:rPr>
+          <w:color w:val="008000"/>
+        </w:rPr>
+        <w:t>utente</w:t>
+      </w:r>
+      <w:proofErr w:type="gramEnd"/>
+      <w:r>
+        <w:rPr>
+          <w:color w:val="008000"/>
+        </w:rPr>
+        <w:t xml:space="preserve"> VIP: REGISTRATO;</w:t>
+      </w:r>
+    </w:p>
+    <w:p>
+      <w:pPr>
+        <w:pStyle w:val="ListParagraph"/>
+        <w:numPr>
+          <w:ilvl w:val="1"/>
+          <w:numId w:val="24"/>
+        </w:numPr>
+      </w:pPr>
+      <w:proofErr w:type="spellStart"/>
+      <w:r>
+        <w:rPr>
+          <w:color w:val="008000"/>
+        </w:rPr>
+        <w:t>A</w:t>
+      </w:r>
+      <w:r>
+        <w:rPr>
+          <w:color w:val="008000"/>
+        </w:rPr>
+        <w:t>dmin</w:t>
+      </w:r>
+      <w:proofErr w:type="spellEnd"/>
+      <w:r>
+        <w:t>: AMMINISTRATORE.</w:t>
+      </w:r>
+    </w:p>
+    <w:p/>
+    <w:p/>
+    <w:p>
+      <w:pPr>
+        <w:pStyle w:val="ListParagraph"/>
+        <w:numPr>
+          <w:ilvl w:val="0"/>
+          <w:numId w:val="26"/>
+        </w:numPr>
+      </w:pPr>
+      <w:r>
+        <w:rPr>
+          <w:color w:val="008000"/>
+        </w:rPr>
+        <w:t>Un utente base</w:t>
+      </w:r>
+      <w:r>
+        <w:t xml:space="preserve"> </w:t>
+      </w:r>
+      <w:r>
+        <w:rPr>
+          <w:color w:val="FF0000"/>
+        </w:rPr>
+        <w:t>ha la possibilità di consultare</w:t>
+      </w:r>
+      <w:r>
+        <w:t xml:space="preserve"> </w:t>
+      </w:r>
+      <w:r>
+        <w:rPr>
+          <w:color w:val="008000"/>
+        </w:rPr>
+        <w:t>tutte le statistiche</w:t>
+      </w:r>
+      <w:r>
+        <w:t xml:space="preserve"> </w:t>
+      </w:r>
+      <w:proofErr w:type="gramStart"/>
+      <w:r>
+        <w:t xml:space="preserve">relative </w:t>
+      </w:r>
+      <w:r>
+        <w:rPr>
+          <w:color w:val="008000"/>
+        </w:rPr>
+        <w:t>alle</w:t>
+      </w:r>
+      <w:proofErr w:type="gramEnd"/>
+      <w:r>
+        <w:rPr>
+          <w:color w:val="008000"/>
+        </w:rPr>
+        <w:t xml:space="preserve"> squadre</w:t>
+      </w:r>
+      <w:r>
+        <w:t xml:space="preserve">, </w:t>
+      </w:r>
+      <w:r>
+        <w:rPr>
+          <w:color w:val="008000"/>
+        </w:rPr>
+        <w:t>le statistiche</w:t>
+      </w:r>
+      <w:r>
+        <w:t xml:space="preserve"> relative ai </w:t>
+      </w:r>
+      <w:r>
+        <w:rPr>
+          <w:color w:val="008000"/>
+        </w:rPr>
+        <w:t>giocatori</w:t>
+      </w:r>
+      <w:r>
+        <w:t xml:space="preserve">, </w:t>
+      </w:r>
+      <w:r>
+        <w:rPr>
+          <w:color w:val="FF0000"/>
+        </w:rPr>
+        <w:t>la visualizzazione</w:t>
+      </w:r>
+      <w:r>
+        <w:t xml:space="preserve"> delle </w:t>
+      </w:r>
+      <w:r>
+        <w:rPr>
+          <w:color w:val="008000"/>
+        </w:rPr>
+        <w:t xml:space="preserve">classifiche </w:t>
+      </w:r>
+      <w:r>
+        <w:t xml:space="preserve">e </w:t>
+      </w:r>
+      <w:r>
+        <w:rPr>
+          <w:color w:val="FF0000"/>
+        </w:rPr>
+        <w:t>ha la possibilità di consultare</w:t>
+      </w:r>
+      <w:r>
+        <w:t xml:space="preserve"> </w:t>
+      </w:r>
+      <w:r>
+        <w:rPr>
+          <w:color w:val="008000"/>
+        </w:rPr>
+        <w:t>il calendario del campionato.</w:t>
+      </w:r>
+    </w:p>
+    <w:p>
+      <w:pPr>
+        <w:pStyle w:val="ListParagraph"/>
+      </w:pPr>
+      <w:r>
+        <w:t xml:space="preserve">Inoltre </w:t>
+      </w:r>
+      <w:r>
+        <w:rPr>
+          <w:color w:val="FF0000"/>
+        </w:rPr>
+        <w:t>vi è la possibilità</w:t>
+      </w:r>
+      <w:r>
+        <w:t xml:space="preserve">, da parte </w:t>
+      </w:r>
+      <w:r>
+        <w:rPr>
+          <w:color w:val="008000"/>
+        </w:rPr>
+        <w:t>dell’utente base</w:t>
+      </w:r>
+      <w:r>
+        <w:t xml:space="preserve">, </w:t>
+      </w:r>
+      <w:r>
+        <w:rPr>
+          <w:color w:val="FF0000"/>
+        </w:rPr>
+        <w:t xml:space="preserve">di registrarsi e diventare </w:t>
+      </w:r>
+      <w:proofErr w:type="gramStart"/>
+      <w:r>
+        <w:rPr>
+          <w:color w:val="008000"/>
+        </w:rPr>
+        <w:t>utente</w:t>
+      </w:r>
+      <w:proofErr w:type="gramEnd"/>
+      <w:r>
+        <w:rPr>
+          <w:color w:val="008000"/>
+        </w:rPr>
+        <w:t xml:space="preserve"> VIP</w:t>
+      </w:r>
+      <w:r>
+        <w:t>.</w:t>
+      </w:r>
+    </w:p>
+    <w:p>
+      <w:pPr>
+        <w:pStyle w:val="ListParagraph"/>
+      </w:pPr>
+    </w:p>
+    <w:p>
+      <w:pPr>
+        <w:pStyle w:val="ListParagraph"/>
+        <w:numPr>
+          <w:ilvl w:val="0"/>
+          <w:numId w:val="27"/>
+        </w:numPr>
+      </w:pPr>
+      <w:r>
+        <w:rPr>
+          <w:color w:val="008000"/>
+        </w:rPr>
+        <w:t>Un utente VIP</w:t>
+      </w:r>
+      <w:r>
+        <w:t xml:space="preserve"> </w:t>
+      </w:r>
+      <w:proofErr w:type="gramStart"/>
+      <w:r>
+        <w:rPr>
+          <w:color w:val="FF0000"/>
+        </w:rPr>
+        <w:t>viene</w:t>
+      </w:r>
+      <w:proofErr w:type="gramEnd"/>
+      <w:r>
+        <w:rPr>
+          <w:color w:val="FF0000"/>
+        </w:rPr>
+        <w:t xml:space="preserve"> riconosciuto dal sistema</w:t>
+      </w:r>
+      <w:r>
+        <w:t xml:space="preserve"> </w:t>
+      </w:r>
+      <w:r>
+        <w:rPr>
+          <w:color w:val="008000"/>
+        </w:rPr>
+        <w:t>tramite login</w:t>
+      </w:r>
+      <w:r>
+        <w:t xml:space="preserve">. Rispetto </w:t>
+      </w:r>
+      <w:proofErr w:type="gramStart"/>
+      <w:r>
+        <w:t>ad</w:t>
+      </w:r>
+      <w:proofErr w:type="gramEnd"/>
+      <w:r>
+        <w:t xml:space="preserve"> un utente base, </w:t>
+      </w:r>
+      <w:r>
+        <w:rPr>
+          <w:color w:val="FF0000"/>
+        </w:rPr>
+        <w:t>egli ha</w:t>
+      </w:r>
+      <w:r>
+        <w:t xml:space="preserve"> </w:t>
+      </w:r>
+      <w:r>
+        <w:rPr>
+          <w:color w:val="008000"/>
+        </w:rPr>
+        <w:t>nuove funzionalità:</w:t>
+      </w:r>
+      <w:r>
+        <w:t xml:space="preserve"> </w:t>
+      </w:r>
+    </w:p>
+    <w:p>
+      <w:pPr>
+        <w:pStyle w:val="ListParagraph"/>
+        <w:numPr>
+          <w:ilvl w:val="1"/>
+          <w:numId w:val="28"/>
+        </w:numPr>
+      </w:pPr>
+      <w:r>
+        <w:rPr>
+          <w:color w:val="FF0000"/>
+        </w:rPr>
+        <w:t>Possibilità di ricevere in automatico</w:t>
+      </w:r>
+      <w:r>
+        <w:t xml:space="preserve"> </w:t>
+      </w:r>
+      <w:r>
+        <w:rPr>
+          <w:color w:val="008000"/>
+        </w:rPr>
+        <w:t>notifiche via mail</w:t>
+      </w:r>
+      <w:r>
+        <w:t xml:space="preserve"> </w:t>
+      </w:r>
+      <w:r>
+        <w:rPr>
+          <w:color w:val="FF0000"/>
+        </w:rPr>
+        <w:t>riguardanti</w:t>
+      </w:r>
+      <w:r>
+        <w:t xml:space="preserve"> </w:t>
+      </w:r>
+      <w:r>
+        <w:rPr>
+          <w:color w:val="008000"/>
+        </w:rPr>
+        <w:t xml:space="preserve">la squadra di suo interesse </w:t>
+      </w:r>
+      <w:r>
+        <w:t xml:space="preserve">(es. avviso </w:t>
+      </w:r>
+      <w:proofErr w:type="gramStart"/>
+      <w:r>
+        <w:t xml:space="preserve">di </w:t>
+      </w:r>
+      <w:proofErr w:type="gramEnd"/>
+      <w:r>
+        <w:t>inizio partita e di fine partita con relativi punteggi).</w:t>
+      </w:r>
+    </w:p>
+    <w:p>
+      <w:pPr>
+        <w:pStyle w:val="ListParagraph"/>
+        <w:numPr>
+          <w:ilvl w:val="1"/>
+          <w:numId w:val="28"/>
+        </w:numPr>
+      </w:pPr>
+      <w:proofErr w:type="gramStart"/>
+      <w:r>
+        <w:rPr>
+          <w:color w:val="FF0000"/>
+        </w:rPr>
+        <w:t>Possibilità di inserire</w:t>
+      </w:r>
+      <w:r>
+        <w:t xml:space="preserve"> </w:t>
+      </w:r>
+      <w:r>
+        <w:rPr>
+          <w:color w:val="008000"/>
+        </w:rPr>
+        <w:t>commenti in un opportuno spazio</w:t>
+      </w:r>
+      <w:r>
+        <w:t xml:space="preserve"> </w:t>
+      </w:r>
+      <w:r>
+        <w:rPr>
+          <w:color w:val="FF0000"/>
+        </w:rPr>
+        <w:t xml:space="preserve">reso disponibile </w:t>
+      </w:r>
+      <w:r>
+        <w:rPr>
+          <w:color w:val="008000"/>
+        </w:rPr>
+        <w:t>per ogni partita</w:t>
+      </w:r>
+      <w:proofErr w:type="gramEnd"/>
+      <w:r>
+        <w:rPr>
+          <w:color w:val="008000"/>
+        </w:rPr>
+        <w:t>.</w:t>
+      </w:r>
+      <w:r>
+        <w:t xml:space="preserve"> </w:t>
+      </w:r>
+      <w:proofErr w:type="gramStart"/>
+      <w:r>
+        <w:t>[RISCRIVERE</w:t>
+      </w:r>
+      <w:proofErr w:type="gramEnd"/>
+      <w:r>
+        <w:t xml:space="preserve"> IN ITALIANO]</w:t>
+      </w:r>
+    </w:p>
+    <w:p>
+      <w:pPr>
+        <w:pStyle w:val="ListParagraph"/>
+        <w:numPr>
+          <w:ilvl w:val="1"/>
+          <w:numId w:val="28"/>
+        </w:numPr>
+      </w:pPr>
+      <w:r>
+        <w:t xml:space="preserve">Possibilità </w:t>
+      </w:r>
+      <w:r>
+        <w:rPr>
+          <w:color w:val="008000"/>
+        </w:rPr>
+        <w:t>settimanale</w:t>
+      </w:r>
+      <w:r>
+        <w:rPr>
+          <w:color w:val="FF0000"/>
+        </w:rPr>
+        <w:t xml:space="preserve"> di votare</w:t>
+      </w:r>
+      <w:r>
+        <w:t xml:space="preserve"> </w:t>
+      </w:r>
+      <w:r>
+        <w:rPr>
+          <w:color w:val="008000"/>
+        </w:rPr>
+        <w:t>un giocatore per ruolo.</w:t>
+      </w:r>
+    </w:p>
+    <w:p>
+      <w:pPr>
+        <w:pStyle w:val="ListParagraph"/>
+        <w:ind w:left="1080"/>
+      </w:pPr>
+      <w:r>
+        <w:rPr>
+          <w:color w:val="008000"/>
+        </w:rPr>
+        <w:t xml:space="preserve">Alla fine del campionato i </w:t>
+      </w:r>
+      <w:proofErr w:type="gramStart"/>
+      <w:r>
+        <w:rPr>
+          <w:color w:val="008000"/>
+        </w:rPr>
+        <w:t>5</w:t>
+      </w:r>
+      <w:proofErr w:type="gramEnd"/>
+      <w:r>
+        <w:rPr>
+          <w:color w:val="008000"/>
+        </w:rPr>
+        <w:t xml:space="preserve"> giocatori</w:t>
+      </w:r>
+      <w:r>
+        <w:t xml:space="preserve"> (1 per ruolo) </w:t>
+      </w:r>
+      <w:r>
+        <w:rPr>
+          <w:color w:val="FF0000"/>
+        </w:rPr>
+        <w:t>che risulteranno avere</w:t>
+      </w:r>
+      <w:r>
+        <w:t xml:space="preserve"> </w:t>
+      </w:r>
+      <w:r>
+        <w:rPr>
+          <w:color w:val="008000"/>
+        </w:rPr>
+        <w:t>più voti</w:t>
+      </w:r>
+      <w:r>
+        <w:t xml:space="preserve"> </w:t>
+      </w:r>
+      <w:r>
+        <w:rPr>
+          <w:color w:val="FF0000"/>
+        </w:rPr>
+        <w:t>saranno nominati MVP.</w:t>
+      </w:r>
+    </w:p>
+    <w:p>
+      <w:pPr>
+        <w:pStyle w:val="ListParagraph"/>
+      </w:pPr>
+    </w:p>
     <w:p/>
     <w:p/>
     <w:p/>
@@ -2378,9 +3094,30 @@
           <w:tcPr>
             <w:tcW w:w="1668" w:type="dxa"/>
           </w:tcPr>
+          <w:p/>
+        </w:tc>
+        <w:tc>
+          <w:tcPr>
+            <w:tcW w:w="6848" w:type="dxa"/>
+            <w:shd w:val="clear" w:color="auto" w:fill="auto"/>
+          </w:tcPr>
+          <w:p/>
+        </w:tc>
+      </w:tr>
+      <w:tr>
+        <w:tc>
+          <w:tcPr>
+            <w:tcW w:w="1668" w:type="dxa"/>
+          </w:tcPr>
           <w:p>
             <w:r>
-              <w:t>Statistica di Squadra per singola partita</w:t>
+              <w:t>Statistica di Squadra per singola</w:t>
+            </w:r>
+            <w:r>
+              <w:t xml:space="preserve"> </w:t>
+            </w:r>
+            <w:r>
+              <w:t>partita</w:t>
             </w:r>
           </w:p>
         </w:tc>
@@ -2530,7 +3267,6 @@
               <w:t>se, Falli Commessi, Valutazione, Minuti Giocati.</w:t>
             </w:r>
           </w:p>
-          <w:p/>
         </w:tc>
       </w:tr>
       <w:tr>
@@ -2853,6 +3589,482 @@
           <w:tcPr>
             <w:tcW w:w="1668" w:type="dxa"/>
           </w:tcPr>
+          <w:p>
+            <w:r>
+              <w:t>Utente Base</w:t>
+            </w:r>
+          </w:p>
+        </w:tc>
+        <w:tc>
+          <w:tcPr>
+            <w:tcW w:w="6848" w:type="dxa"/>
+            <w:shd w:val="clear" w:color="auto" w:fill="auto"/>
+          </w:tcPr>
+          <w:p>
+            <w:r>
+              <w:t xml:space="preserve">Utente standard che accede al sistema senza bisogno di </w:t>
+            </w:r>
+            <w:proofErr w:type="gramStart"/>
+            <w:r>
+              <w:t>login</w:t>
+            </w:r>
+            <w:proofErr w:type="gramEnd"/>
+          </w:p>
+        </w:tc>
+      </w:tr>
+      <w:tr>
+        <w:tc>
+          <w:tcPr>
+            <w:tcW w:w="1668" w:type="dxa"/>
+          </w:tcPr>
+          <w:p>
+            <w:r>
+              <w:t>Utente VIP</w:t>
+            </w:r>
+          </w:p>
+        </w:tc>
+        <w:tc>
+          <w:tcPr>
+            <w:tcW w:w="6848" w:type="dxa"/>
+            <w:shd w:val="clear" w:color="auto" w:fill="auto"/>
+          </w:tcPr>
+          <w:p>
+            <w:r>
+              <w:t xml:space="preserve">Utente registrato al sistema, ha funzionalità in più rispetto </w:t>
+            </w:r>
+            <w:proofErr w:type="gramStart"/>
+            <w:r>
+              <w:t>ad</w:t>
+            </w:r>
+            <w:proofErr w:type="gramEnd"/>
+            <w:r>
+              <w:t xml:space="preserve"> utente standard.</w:t>
+            </w:r>
+          </w:p>
+        </w:tc>
+      </w:tr>
+      <w:tr>
+        <w:tc>
+          <w:tcPr>
+            <w:tcW w:w="1668" w:type="dxa"/>
+          </w:tcPr>
+          <w:p>
+            <w:proofErr w:type="spellStart"/>
+            <w:r>
+              <w:t>Admin</w:t>
+            </w:r>
+            <w:proofErr w:type="spellEnd"/>
+          </w:p>
+        </w:tc>
+        <w:tc>
+          <w:tcPr>
+            <w:tcW w:w="6848" w:type="dxa"/>
+            <w:shd w:val="clear" w:color="auto" w:fill="auto"/>
+          </w:tcPr>
+          <w:p>
+            <w:r>
+              <w:t xml:space="preserve">Amministratore del sistema. Come l’Utente VIP deve </w:t>
+            </w:r>
+            <w:proofErr w:type="gramStart"/>
+            <w:r>
+              <w:t>effettuare</w:t>
+            </w:r>
+            <w:proofErr w:type="gramEnd"/>
+            <w:r>
+              <w:t xml:space="preserve"> un login al siste</w:t>
+            </w:r>
+            <w:r>
+              <w:t>ma affinché possa essere ricono</w:t>
+            </w:r>
+            <w:r>
+              <w:t>sc</w:t>
+            </w:r>
+            <w:r>
+              <w:t>i</w:t>
+            </w:r>
+            <w:r>
+              <w:t>uto come amministratore.</w:t>
+            </w:r>
+          </w:p>
+          <w:p>
+            <w:r>
+              <w:t xml:space="preserve">Ha la possibilità di modificare i dati </w:t>
+            </w:r>
+            <w:proofErr w:type="gramStart"/>
+            <w:r>
+              <w:t>ed</w:t>
+            </w:r>
+            <w:proofErr w:type="gramEnd"/>
+            <w:r>
+              <w:t xml:space="preserve"> inserirne di nuovi.</w:t>
+            </w:r>
+          </w:p>
+        </w:tc>
+      </w:tr>
+      <w:tr>
+        <w:tc>
+          <w:tcPr>
+            <w:tcW w:w="1668" w:type="dxa"/>
+          </w:tcPr>
+          <w:p>
+            <w:r>
+              <w:t>Notifica</w:t>
+            </w:r>
+          </w:p>
+        </w:tc>
+        <w:tc>
+          <w:tcPr>
+            <w:tcW w:w="6848" w:type="dxa"/>
+            <w:shd w:val="clear" w:color="auto" w:fill="auto"/>
+          </w:tcPr>
+          <w:p>
+            <w:r>
+              <w:t xml:space="preserve">Messaggio email che può contenere avvisi relativi </w:t>
+            </w:r>
+            <w:proofErr w:type="gramStart"/>
+            <w:r>
+              <w:t>ad</w:t>
+            </w:r>
+            <w:proofErr w:type="gramEnd"/>
+            <w:r>
+              <w:t xml:space="preserve"> una squadra quali, ad esempio, promemoria partite, finali partita o altro.</w:t>
+            </w:r>
+          </w:p>
+          <w:p>
+            <w:r>
+              <w:t>E’ una funzionalità di un utente VIP che può usufruire del servizio selezionando squadra preferita e tipo di notifiche da ricevere.</w:t>
+            </w:r>
+          </w:p>
+        </w:tc>
+      </w:tr>
+      <w:tr>
+        <w:tc>
+          <w:tcPr>
+            <w:tcW w:w="1668" w:type="dxa"/>
+          </w:tcPr>
+          <w:p>
+            <w:r>
+              <w:t>Commento</w:t>
+            </w:r>
+          </w:p>
+        </w:tc>
+        <w:tc>
+          <w:tcPr>
+            <w:tcW w:w="6848" w:type="dxa"/>
+            <w:shd w:val="clear" w:color="auto" w:fill="auto"/>
+          </w:tcPr>
+          <w:p>
+            <w:r>
+              <w:t xml:space="preserve">Messaggio di testo composto </w:t>
+            </w:r>
+            <w:proofErr w:type="gramStart"/>
+            <w:r>
+              <w:t>da</w:t>
+            </w:r>
+            <w:proofErr w:type="gramEnd"/>
+            <w:r>
+              <w:t xml:space="preserve"> un utente VIP riguardo una partita.</w:t>
+            </w:r>
+          </w:p>
+          <w:p>
+            <w:r>
+              <w:t xml:space="preserve">Il messaggio, una volta inviato, è visibile a tutti gli utenti in un </w:t>
+            </w:r>
+            <w:proofErr w:type="gramStart"/>
+            <w:r>
+              <w:t>apposito</w:t>
+            </w:r>
+            <w:proofErr w:type="gramEnd"/>
+            <w:r>
+              <w:t xml:space="preserve"> spazio della consultazione di una partita.</w:t>
+            </w:r>
+          </w:p>
+        </w:tc>
+      </w:tr>
+      <w:tr>
+        <w:tc>
+          <w:tcPr>
+            <w:tcW w:w="1668" w:type="dxa"/>
+          </w:tcPr>
+          <w:p>
+            <w:r>
+              <w:t>Voto</w:t>
+            </w:r>
+          </w:p>
+        </w:tc>
+        <w:tc>
+          <w:tcPr>
+            <w:tcW w:w="6848" w:type="dxa"/>
+            <w:shd w:val="clear" w:color="auto" w:fill="auto"/>
+          </w:tcPr>
+          <w:p>
+            <w:r>
+              <w:t>Forma di preferenze espressa da un utente VIP per un giocatore.</w:t>
+            </w:r>
+          </w:p>
+        </w:tc>
+      </w:tr>
+      <w:tr>
+        <w:tc>
+          <w:tcPr>
+            <w:tcW w:w="1668" w:type="dxa"/>
+          </w:tcPr>
+          <w:p>
+            <w:r>
+              <w:t>MVP</w:t>
+            </w:r>
+          </w:p>
+        </w:tc>
+        <w:tc>
+          <w:tcPr>
+            <w:tcW w:w="6848" w:type="dxa"/>
+            <w:shd w:val="clear" w:color="auto" w:fill="auto"/>
+          </w:tcPr>
+          <w:p>
+            <w:r>
+              <w:t xml:space="preserve">Premio che </w:t>
+            </w:r>
+            <w:proofErr w:type="gramStart"/>
+            <w:r>
+              <w:t>verrà</w:t>
+            </w:r>
+            <w:proofErr w:type="gramEnd"/>
+            <w:r>
+              <w:t xml:space="preserve"> assegnato a fine campionato ai 5 giocatori che hanno ricevuto più voti.</w:t>
+            </w:r>
+          </w:p>
+        </w:tc>
+      </w:tr>
+      <w:tr>
+        <w:tc>
+          <w:tcPr>
+            <w:tcW w:w="1668" w:type="dxa"/>
+          </w:tcPr>
+          <w:p/>
+        </w:tc>
+        <w:tc>
+          <w:tcPr>
+            <w:tcW w:w="6848" w:type="dxa"/>
+            <w:shd w:val="clear" w:color="auto" w:fill="auto"/>
+          </w:tcPr>
+          <w:p/>
+        </w:tc>
+      </w:tr>
+      <w:tr>
+        <w:tc>
+          <w:tcPr>
+            <w:tcW w:w="1668" w:type="dxa"/>
+          </w:tcPr>
+          <w:p/>
+        </w:tc>
+        <w:tc>
+          <w:tcPr>
+            <w:tcW w:w="6848" w:type="dxa"/>
+            <w:shd w:val="clear" w:color="auto" w:fill="auto"/>
+          </w:tcPr>
+          <w:p/>
+        </w:tc>
+      </w:tr>
+      <w:tr>
+        <w:tc>
+          <w:tcPr>
+            <w:tcW w:w="1668" w:type="dxa"/>
+          </w:tcPr>
+          <w:p/>
+        </w:tc>
+        <w:tc>
+          <w:tcPr>
+            <w:tcW w:w="6848" w:type="dxa"/>
+            <w:shd w:val="clear" w:color="auto" w:fill="auto"/>
+          </w:tcPr>
+          <w:p/>
+        </w:tc>
+      </w:tr>
+      <w:tr>
+        <w:tc>
+          <w:tcPr>
+            <w:tcW w:w="1668" w:type="dxa"/>
+          </w:tcPr>
+          <w:p/>
+        </w:tc>
+        <w:tc>
+          <w:tcPr>
+            <w:tcW w:w="6848" w:type="dxa"/>
+            <w:shd w:val="clear" w:color="auto" w:fill="auto"/>
+          </w:tcPr>
+          <w:p/>
+        </w:tc>
+      </w:tr>
+      <w:tr>
+        <w:tc>
+          <w:tcPr>
+            <w:tcW w:w="1668" w:type="dxa"/>
+          </w:tcPr>
+          <w:p/>
+        </w:tc>
+        <w:tc>
+          <w:tcPr>
+            <w:tcW w:w="6848" w:type="dxa"/>
+            <w:shd w:val="clear" w:color="auto" w:fill="auto"/>
+          </w:tcPr>
+          <w:p/>
+        </w:tc>
+      </w:tr>
+      <w:tr>
+        <w:tc>
+          <w:tcPr>
+            <w:tcW w:w="1668" w:type="dxa"/>
+          </w:tcPr>
+          <w:p/>
+        </w:tc>
+        <w:tc>
+          <w:tcPr>
+            <w:tcW w:w="6848" w:type="dxa"/>
+            <w:shd w:val="clear" w:color="auto" w:fill="auto"/>
+          </w:tcPr>
+          <w:p/>
+        </w:tc>
+      </w:tr>
+      <w:tr>
+        <w:tc>
+          <w:tcPr>
+            <w:tcW w:w="1668" w:type="dxa"/>
+          </w:tcPr>
+          <w:p/>
+        </w:tc>
+        <w:tc>
+          <w:tcPr>
+            <w:tcW w:w="6848" w:type="dxa"/>
+            <w:shd w:val="clear" w:color="auto" w:fill="auto"/>
+          </w:tcPr>
+          <w:p/>
+        </w:tc>
+      </w:tr>
+      <w:tr>
+        <w:tc>
+          <w:tcPr>
+            <w:tcW w:w="1668" w:type="dxa"/>
+          </w:tcPr>
+          <w:p/>
+        </w:tc>
+        <w:tc>
+          <w:tcPr>
+            <w:tcW w:w="6848" w:type="dxa"/>
+            <w:shd w:val="clear" w:color="auto" w:fill="auto"/>
+          </w:tcPr>
+          <w:p/>
+        </w:tc>
+      </w:tr>
+      <w:tr>
+        <w:tc>
+          <w:tcPr>
+            <w:tcW w:w="1668" w:type="dxa"/>
+          </w:tcPr>
+          <w:p/>
+        </w:tc>
+        <w:tc>
+          <w:tcPr>
+            <w:tcW w:w="6848" w:type="dxa"/>
+            <w:shd w:val="clear" w:color="auto" w:fill="auto"/>
+          </w:tcPr>
+          <w:p/>
+        </w:tc>
+      </w:tr>
+      <w:tr>
+        <w:tc>
+          <w:tcPr>
+            <w:tcW w:w="1668" w:type="dxa"/>
+          </w:tcPr>
+          <w:p/>
+        </w:tc>
+        <w:tc>
+          <w:tcPr>
+            <w:tcW w:w="6848" w:type="dxa"/>
+            <w:shd w:val="clear" w:color="auto" w:fill="auto"/>
+          </w:tcPr>
+          <w:p/>
+        </w:tc>
+      </w:tr>
+      <w:tr>
+        <w:tc>
+          <w:tcPr>
+            <w:tcW w:w="1668" w:type="dxa"/>
+          </w:tcPr>
+          <w:p/>
+        </w:tc>
+        <w:tc>
+          <w:tcPr>
+            <w:tcW w:w="6848" w:type="dxa"/>
+            <w:shd w:val="clear" w:color="auto" w:fill="auto"/>
+          </w:tcPr>
+          <w:p/>
+        </w:tc>
+      </w:tr>
+      <w:tr>
+        <w:tc>
+          <w:tcPr>
+            <w:tcW w:w="1668" w:type="dxa"/>
+          </w:tcPr>
+          <w:p/>
+        </w:tc>
+        <w:tc>
+          <w:tcPr>
+            <w:tcW w:w="6848" w:type="dxa"/>
+            <w:shd w:val="clear" w:color="auto" w:fill="auto"/>
+          </w:tcPr>
+          <w:p/>
+        </w:tc>
+      </w:tr>
+      <w:tr>
+        <w:tc>
+          <w:tcPr>
+            <w:tcW w:w="1668" w:type="dxa"/>
+          </w:tcPr>
+          <w:p/>
+        </w:tc>
+        <w:tc>
+          <w:tcPr>
+            <w:tcW w:w="6848" w:type="dxa"/>
+            <w:shd w:val="clear" w:color="auto" w:fill="auto"/>
+          </w:tcPr>
+          <w:p/>
+        </w:tc>
+      </w:tr>
+      <w:tr>
+        <w:tc>
+          <w:tcPr>
+            <w:tcW w:w="1668" w:type="dxa"/>
+          </w:tcPr>
+          <w:p/>
+        </w:tc>
+        <w:tc>
+          <w:tcPr>
+            <w:tcW w:w="6848" w:type="dxa"/>
+            <w:shd w:val="clear" w:color="auto" w:fill="auto"/>
+          </w:tcPr>
+          <w:p/>
+        </w:tc>
+      </w:tr>
+      <w:tr>
+        <w:tc>
+          <w:tcPr>
+            <w:tcW w:w="1668" w:type="dxa"/>
+          </w:tcPr>
+          <w:p/>
+        </w:tc>
+        <w:tc>
+          <w:tcPr>
+            <w:tcW w:w="6848" w:type="dxa"/>
+            <w:shd w:val="clear" w:color="auto" w:fill="auto"/>
+          </w:tcPr>
+          <w:p/>
+        </w:tc>
+      </w:tr>
+      <w:tr>
+        <w:tc>
+          <w:tcPr>
+            <w:tcW w:w="1668" w:type="dxa"/>
+          </w:tcPr>
           <w:p/>
         </w:tc>
         <w:tc>
@@ -2925,6 +4137,37 @@
       </w:tr>
     </w:tbl>
     <w:p/>
+    <w:p/>
+    <w:p/>
+    <w:p/>
+    <w:p/>
+    <w:p/>
+    <w:p/>
+    <w:p/>
+    <w:p/>
+    <w:p/>
+    <w:p/>
+    <w:p/>
+    <w:p/>
+    <w:p/>
+    <w:p/>
+    <w:p/>
+    <w:p/>
+    <w:p/>
+    <w:p/>
+    <w:p/>
+    <w:p/>
+    <w:p/>
+    <w:p/>
+    <w:p/>
+    <w:p/>
+    <w:p/>
+    <w:p/>
+    <w:p/>
+    <w:p>
+      <w:bookmarkStart w:id="0" w:name="_GoBack"/>
+      <w:bookmarkEnd w:id="0"/>
+    </w:p>
     <w:sectPr>
       <w:pgSz w:w="11900" w:h="16840"/>
       <w:pgMar w:top="1440" w:right="1800" w:bottom="1440" w:left="1800" w:header="708" w:footer="708" w:gutter="0"/>
@@ -3264,6 +4507,119 @@
     </w:lvl>
   </w:abstractNum>
   <w:abstractNum w:abstractNumId="3">
+    <w:nsid w:val="1E876799"/>
+    <w:multiLevelType w:val="hybridMultilevel"/>
+    <w:tmpl w:val="53AC67D0"/>
+    <w:lvl w:ilvl="0" w:tplc="04090005">
+      <w:start w:val="1"/>
+      <w:numFmt w:val="bullet"/>
+      <w:lvlText w:val=""/>
+      <w:lvlJc w:val="left"/>
+      <w:pPr>
+        <w:ind w:left="1080" w:hanging="360"/>
+      </w:pPr>
+      <w:rPr>
+        <w:rFonts w:ascii="Wingdings" w:hAnsi="Wingdings" w:hint="default"/>
+      </w:rPr>
+    </w:lvl>
+    <w:lvl w:ilvl="1" w:tplc="04090003">
+      <w:start w:val="1"/>
+      <w:numFmt w:val="bullet"/>
+      <w:lvlText w:val="o"/>
+      <w:lvlJc w:val="left"/>
+      <w:pPr>
+        <w:ind w:left="1800" w:hanging="360"/>
+      </w:pPr>
+      <w:rPr>
+        <w:rFonts w:ascii="Courier New" w:hAnsi="Courier New" w:hint="default"/>
+      </w:rPr>
+    </w:lvl>
+    <w:lvl w:ilvl="2" w:tplc="04090005" w:tentative="1">
+      <w:start w:val="1"/>
+      <w:numFmt w:val="bullet"/>
+      <w:lvlText w:val=""/>
+      <w:lvlJc w:val="left"/>
+      <w:pPr>
+        <w:ind w:left="2520" w:hanging="360"/>
+      </w:pPr>
+      <w:rPr>
+        <w:rFonts w:ascii="Wingdings" w:hAnsi="Wingdings" w:hint="default"/>
+      </w:rPr>
+    </w:lvl>
+    <w:lvl w:ilvl="3" w:tplc="04090001" w:tentative="1">
+      <w:start w:val="1"/>
+      <w:numFmt w:val="bullet"/>
+      <w:lvlText w:val=""/>
+      <w:lvlJc w:val="left"/>
+      <w:pPr>
+        <w:ind w:left="3240" w:hanging="360"/>
+      </w:pPr>
+      <w:rPr>
+        <w:rFonts w:ascii="Symbol" w:hAnsi="Symbol" w:hint="default"/>
+      </w:rPr>
+    </w:lvl>
+    <w:lvl w:ilvl="4" w:tplc="04090003" w:tentative="1">
+      <w:start w:val="1"/>
+      <w:numFmt w:val="bullet"/>
+      <w:lvlText w:val="o"/>
+      <w:lvlJc w:val="left"/>
+      <w:pPr>
+        <w:ind w:left="3960" w:hanging="360"/>
+      </w:pPr>
+      <w:rPr>
+        <w:rFonts w:ascii="Courier New" w:hAnsi="Courier New" w:hint="default"/>
+      </w:rPr>
+    </w:lvl>
+    <w:lvl w:ilvl="5" w:tplc="04090005" w:tentative="1">
+      <w:start w:val="1"/>
+      <w:numFmt w:val="bullet"/>
+      <w:lvlText w:val=""/>
+      <w:lvlJc w:val="left"/>
+      <w:pPr>
+        <w:ind w:left="4680" w:hanging="360"/>
+      </w:pPr>
+      <w:rPr>
+        <w:rFonts w:ascii="Wingdings" w:hAnsi="Wingdings" w:hint="default"/>
+      </w:rPr>
+    </w:lvl>
+    <w:lvl w:ilvl="6" w:tplc="04090001" w:tentative="1">
+      <w:start w:val="1"/>
+      <w:numFmt w:val="bullet"/>
+      <w:lvlText w:val=""/>
+      <w:lvlJc w:val="left"/>
+      <w:pPr>
+        <w:ind w:left="5400" w:hanging="360"/>
+      </w:pPr>
+      <w:rPr>
+        <w:rFonts w:ascii="Symbol" w:hAnsi="Symbol" w:hint="default"/>
+      </w:rPr>
+    </w:lvl>
+    <w:lvl w:ilvl="7" w:tplc="04090003" w:tentative="1">
+      <w:start w:val="1"/>
+      <w:numFmt w:val="bullet"/>
+      <w:lvlText w:val="o"/>
+      <w:lvlJc w:val="left"/>
+      <w:pPr>
+        <w:ind w:left="6120" w:hanging="360"/>
+      </w:pPr>
+      <w:rPr>
+        <w:rFonts w:ascii="Courier New" w:hAnsi="Courier New" w:hint="default"/>
+      </w:rPr>
+    </w:lvl>
+    <w:lvl w:ilvl="8" w:tplc="04090005" w:tentative="1">
+      <w:start w:val="1"/>
+      <w:numFmt w:val="bullet"/>
+      <w:lvlText w:val=""/>
+      <w:lvlJc w:val="left"/>
+      <w:pPr>
+        <w:ind w:left="6840" w:hanging="360"/>
+      </w:pPr>
+      <w:rPr>
+        <w:rFonts w:ascii="Wingdings" w:hAnsi="Wingdings" w:hint="default"/>
+      </w:rPr>
+    </w:lvl>
+  </w:abstractNum>
+  <w:abstractNum w:abstractNumId="4">
     <w:nsid w:val="246A304B"/>
     <w:multiLevelType w:val="hybridMultilevel"/>
     <w:tmpl w:val="C1184CEA"/>
@@ -3352,7 +4708,7 @@
       </w:pPr>
     </w:lvl>
   </w:abstractNum>
-  <w:abstractNum w:abstractNumId="4">
+  <w:abstractNum w:abstractNumId="5">
     <w:nsid w:val="24771F0F"/>
     <w:multiLevelType w:val="hybridMultilevel"/>
     <w:tmpl w:val="7924B7D8"/>
@@ -3465,7 +4821,7 @@
       </w:rPr>
     </w:lvl>
   </w:abstractNum>
-  <w:abstractNum w:abstractNumId="5">
+  <w:abstractNum w:abstractNumId="6">
     <w:nsid w:val="2BFA5E0E"/>
     <w:multiLevelType w:val="hybridMultilevel"/>
     <w:tmpl w:val="E642369E"/>
@@ -3578,7 +4934,120 @@
       </w:rPr>
     </w:lvl>
   </w:abstractNum>
-  <w:abstractNum w:abstractNumId="6">
+  <w:abstractNum w:abstractNumId="7">
+    <w:nsid w:val="2C160350"/>
+    <w:multiLevelType w:val="hybridMultilevel"/>
+    <w:tmpl w:val="84AC246C"/>
+    <w:lvl w:ilvl="0" w:tplc="0409000B">
+      <w:start w:val="1"/>
+      <w:numFmt w:val="bullet"/>
+      <w:lvlText w:val=""/>
+      <w:lvlJc w:val="left"/>
+      <w:pPr>
+        <w:ind w:left="720" w:hanging="360"/>
+      </w:pPr>
+      <w:rPr>
+        <w:rFonts w:ascii="Wingdings" w:hAnsi="Wingdings" w:hint="default"/>
+      </w:rPr>
+    </w:lvl>
+    <w:lvl w:ilvl="1" w:tplc="04090003" w:tentative="1">
+      <w:start w:val="1"/>
+      <w:numFmt w:val="bullet"/>
+      <w:lvlText w:val="o"/>
+      <w:lvlJc w:val="left"/>
+      <w:pPr>
+        <w:ind w:left="1440" w:hanging="360"/>
+      </w:pPr>
+      <w:rPr>
+        <w:rFonts w:ascii="Courier New" w:hAnsi="Courier New" w:hint="default"/>
+      </w:rPr>
+    </w:lvl>
+    <w:lvl w:ilvl="2" w:tplc="04090005" w:tentative="1">
+      <w:start w:val="1"/>
+      <w:numFmt w:val="bullet"/>
+      <w:lvlText w:val=""/>
+      <w:lvlJc w:val="left"/>
+      <w:pPr>
+        <w:ind w:left="2160" w:hanging="360"/>
+      </w:pPr>
+      <w:rPr>
+        <w:rFonts w:ascii="Wingdings" w:hAnsi="Wingdings" w:hint="default"/>
+      </w:rPr>
+    </w:lvl>
+    <w:lvl w:ilvl="3" w:tplc="04090001" w:tentative="1">
+      <w:start w:val="1"/>
+      <w:numFmt w:val="bullet"/>
+      <w:lvlText w:val=""/>
+      <w:lvlJc w:val="left"/>
+      <w:pPr>
+        <w:ind w:left="2880" w:hanging="360"/>
+      </w:pPr>
+      <w:rPr>
+        <w:rFonts w:ascii="Symbol" w:hAnsi="Symbol" w:hint="default"/>
+      </w:rPr>
+    </w:lvl>
+    <w:lvl w:ilvl="4" w:tplc="04090003" w:tentative="1">
+      <w:start w:val="1"/>
+      <w:numFmt w:val="bullet"/>
+      <w:lvlText w:val="o"/>
+      <w:lvlJc w:val="left"/>
+      <w:pPr>
+        <w:ind w:left="3600" w:hanging="360"/>
+      </w:pPr>
+      <w:rPr>
+        <w:rFonts w:ascii="Courier New" w:hAnsi="Courier New" w:hint="default"/>
+      </w:rPr>
+    </w:lvl>
+    <w:lvl w:ilvl="5" w:tplc="04090005" w:tentative="1">
+      <w:start w:val="1"/>
+      <w:numFmt w:val="bullet"/>
+      <w:lvlText w:val=""/>
+      <w:lvlJc w:val="left"/>
+      <w:pPr>
+        <w:ind w:left="4320" w:hanging="360"/>
+      </w:pPr>
+      <w:rPr>
+        <w:rFonts w:ascii="Wingdings" w:hAnsi="Wingdings" w:hint="default"/>
+      </w:rPr>
+    </w:lvl>
+    <w:lvl w:ilvl="6" w:tplc="04090001" w:tentative="1">
+      <w:start w:val="1"/>
+      <w:numFmt w:val="bullet"/>
+      <w:lvlText w:val=""/>
+      <w:lvlJc w:val="left"/>
+      <w:pPr>
+        <w:ind w:left="5040" w:hanging="360"/>
+      </w:pPr>
+      <w:rPr>
+        <w:rFonts w:ascii="Symbol" w:hAnsi="Symbol" w:hint="default"/>
+      </w:rPr>
+    </w:lvl>
+    <w:lvl w:ilvl="7" w:tplc="04090003" w:tentative="1">
+      <w:start w:val="1"/>
+      <w:numFmt w:val="bullet"/>
+      <w:lvlText w:val="o"/>
+      <w:lvlJc w:val="left"/>
+      <w:pPr>
+        <w:ind w:left="5760" w:hanging="360"/>
+      </w:pPr>
+      <w:rPr>
+        <w:rFonts w:ascii="Courier New" w:hAnsi="Courier New" w:hint="default"/>
+      </w:rPr>
+    </w:lvl>
+    <w:lvl w:ilvl="8" w:tplc="04090005" w:tentative="1">
+      <w:start w:val="1"/>
+      <w:numFmt w:val="bullet"/>
+      <w:lvlText w:val=""/>
+      <w:lvlJc w:val="left"/>
+      <w:pPr>
+        <w:ind w:left="6480" w:hanging="360"/>
+      </w:pPr>
+      <w:rPr>
+        <w:rFonts w:ascii="Wingdings" w:hAnsi="Wingdings" w:hint="default"/>
+      </w:rPr>
+    </w:lvl>
+  </w:abstractNum>
+  <w:abstractNum w:abstractNumId="8">
     <w:nsid w:val="314E4C3D"/>
     <w:multiLevelType w:val="hybridMultilevel"/>
     <w:tmpl w:val="2D30D036"/>
@@ -3691,7 +5160,7 @@
       </w:rPr>
     </w:lvl>
   </w:abstractNum>
-  <w:abstractNum w:abstractNumId="7">
+  <w:abstractNum w:abstractNumId="9">
     <w:nsid w:val="34462D01"/>
     <w:multiLevelType w:val="hybridMultilevel"/>
     <w:tmpl w:val="68A8654A"/>
@@ -3707,7 +5176,7 @@
         <w:rFonts w:ascii="Symbol" w:hAnsi="Symbol" w:hint="default"/>
       </w:rPr>
     </w:lvl>
-    <w:lvl w:ilvl="1" w:tplc="04090003" w:tentative="1">
+    <w:lvl w:ilvl="1" w:tplc="04090003">
       <w:start w:val="1"/>
       <w:numFmt w:val="bullet"/>
       <w:lvlText w:val="o"/>
@@ -3719,7 +5188,7 @@
         <w:rFonts w:ascii="Courier New" w:hAnsi="Courier New" w:cs="Courier New" w:hint="default"/>
       </w:rPr>
     </w:lvl>
-    <w:lvl w:ilvl="2" w:tplc="04090005" w:tentative="1">
+    <w:lvl w:ilvl="2" w:tplc="04090005">
       <w:start w:val="1"/>
       <w:numFmt w:val="bullet"/>
       <w:lvlText w:val=""/>
@@ -3804,7 +5273,7 @@
       </w:rPr>
     </w:lvl>
   </w:abstractNum>
-  <w:abstractNum w:abstractNumId="8">
+  <w:abstractNum w:abstractNumId="10">
     <w:nsid w:val="386B256E"/>
     <w:multiLevelType w:val="hybridMultilevel"/>
     <w:tmpl w:val="A78AC772"/>
@@ -3917,7 +5386,120 @@
       </w:rPr>
     </w:lvl>
   </w:abstractNum>
-  <w:abstractNum w:abstractNumId="9">
+  <w:abstractNum w:abstractNumId="11">
+    <w:nsid w:val="3D397F43"/>
+    <w:multiLevelType w:val="hybridMultilevel"/>
+    <w:tmpl w:val="080C2D48"/>
+    <w:lvl w:ilvl="0" w:tplc="04090005">
+      <w:start w:val="1"/>
+      <w:numFmt w:val="bullet"/>
+      <w:lvlText w:val=""/>
+      <w:lvlJc w:val="left"/>
+      <w:pPr>
+        <w:ind w:left="1440" w:hanging="360"/>
+      </w:pPr>
+      <w:rPr>
+        <w:rFonts w:ascii="Wingdings" w:hAnsi="Wingdings" w:hint="default"/>
+      </w:rPr>
+    </w:lvl>
+    <w:lvl w:ilvl="1" w:tplc="04090003" w:tentative="1">
+      <w:start w:val="1"/>
+      <w:numFmt w:val="bullet"/>
+      <w:lvlText w:val="o"/>
+      <w:lvlJc w:val="left"/>
+      <w:pPr>
+        <w:ind w:left="2160" w:hanging="360"/>
+      </w:pPr>
+      <w:rPr>
+        <w:rFonts w:ascii="Courier New" w:hAnsi="Courier New" w:hint="default"/>
+      </w:rPr>
+    </w:lvl>
+    <w:lvl w:ilvl="2" w:tplc="04090005" w:tentative="1">
+      <w:start w:val="1"/>
+      <w:numFmt w:val="bullet"/>
+      <w:lvlText w:val=""/>
+      <w:lvlJc w:val="left"/>
+      <w:pPr>
+        <w:ind w:left="2880" w:hanging="360"/>
+      </w:pPr>
+      <w:rPr>
+        <w:rFonts w:ascii="Wingdings" w:hAnsi="Wingdings" w:hint="default"/>
+      </w:rPr>
+    </w:lvl>
+    <w:lvl w:ilvl="3" w:tplc="04090001" w:tentative="1">
+      <w:start w:val="1"/>
+      <w:numFmt w:val="bullet"/>
+      <w:lvlText w:val=""/>
+      <w:lvlJc w:val="left"/>
+      <w:pPr>
+        <w:ind w:left="3600" w:hanging="360"/>
+      </w:pPr>
+      <w:rPr>
+        <w:rFonts w:ascii="Symbol" w:hAnsi="Symbol" w:hint="default"/>
+      </w:rPr>
+    </w:lvl>
+    <w:lvl w:ilvl="4" w:tplc="04090003" w:tentative="1">
+      <w:start w:val="1"/>
+      <w:numFmt w:val="bullet"/>
+      <w:lvlText w:val="o"/>
+      <w:lvlJc w:val="left"/>
+      <w:pPr>
+        <w:ind w:left="4320" w:hanging="360"/>
+      </w:pPr>
+      <w:rPr>
+        <w:rFonts w:ascii="Courier New" w:hAnsi="Courier New" w:hint="default"/>
+      </w:rPr>
+    </w:lvl>
+    <w:lvl w:ilvl="5" w:tplc="04090005" w:tentative="1">
+      <w:start w:val="1"/>
+      <w:numFmt w:val="bullet"/>
+      <w:lvlText w:val=""/>
+      <w:lvlJc w:val="left"/>
+      <w:pPr>
+        <w:ind w:left="5040" w:hanging="360"/>
+      </w:pPr>
+      <w:rPr>
+        <w:rFonts w:ascii="Wingdings" w:hAnsi="Wingdings" w:hint="default"/>
+      </w:rPr>
+    </w:lvl>
+    <w:lvl w:ilvl="6" w:tplc="04090001" w:tentative="1">
+      <w:start w:val="1"/>
+      <w:numFmt w:val="bullet"/>
+      <w:lvlText w:val=""/>
+      <w:lvlJc w:val="left"/>
+      <w:pPr>
+        <w:ind w:left="5760" w:hanging="360"/>
+      </w:pPr>
+      <w:rPr>
+        <w:rFonts w:ascii="Symbol" w:hAnsi="Symbol" w:hint="default"/>
+      </w:rPr>
+    </w:lvl>
+    <w:lvl w:ilvl="7" w:tplc="04090003" w:tentative="1">
+      <w:start w:val="1"/>
+      <w:numFmt w:val="bullet"/>
+      <w:lvlText w:val="o"/>
+      <w:lvlJc w:val="left"/>
+      <w:pPr>
+        <w:ind w:left="6480" w:hanging="360"/>
+      </w:pPr>
+      <w:rPr>
+        <w:rFonts w:ascii="Courier New" w:hAnsi="Courier New" w:hint="default"/>
+      </w:rPr>
+    </w:lvl>
+    <w:lvl w:ilvl="8" w:tplc="04090005" w:tentative="1">
+      <w:start w:val="1"/>
+      <w:numFmt w:val="bullet"/>
+      <w:lvlText w:val=""/>
+      <w:lvlJc w:val="left"/>
+      <w:pPr>
+        <w:ind w:left="7200" w:hanging="360"/>
+      </w:pPr>
+      <w:rPr>
+        <w:rFonts w:ascii="Wingdings" w:hAnsi="Wingdings" w:hint="default"/>
+      </w:rPr>
+    </w:lvl>
+  </w:abstractNum>
+  <w:abstractNum w:abstractNumId="12">
     <w:nsid w:val="44BB085B"/>
     <w:multiLevelType w:val="hybridMultilevel"/>
     <w:tmpl w:val="491C487C"/>
@@ -4030,7 +5612,7 @@
       </w:rPr>
     </w:lvl>
   </w:abstractNum>
-  <w:abstractNum w:abstractNumId="10">
+  <w:abstractNum w:abstractNumId="13">
     <w:nsid w:val="463F1FBB"/>
     <w:multiLevelType w:val="hybridMultilevel"/>
     <w:tmpl w:val="2046700A"/>
@@ -4143,7 +5725,233 @@
       </w:rPr>
     </w:lvl>
   </w:abstractNum>
-  <w:abstractNum w:abstractNumId="11">
+  <w:abstractNum w:abstractNumId="14">
+    <w:nsid w:val="49161D87"/>
+    <w:multiLevelType w:val="hybridMultilevel"/>
+    <w:tmpl w:val="D6EA5D2C"/>
+    <w:lvl w:ilvl="0" w:tplc="04090001">
+      <w:start w:val="1"/>
+      <w:numFmt w:val="bullet"/>
+      <w:lvlText w:val=""/>
+      <w:lvlJc w:val="left"/>
+      <w:pPr>
+        <w:ind w:left="720" w:hanging="360"/>
+      </w:pPr>
+      <w:rPr>
+        <w:rFonts w:ascii="Symbol" w:hAnsi="Symbol" w:hint="default"/>
+      </w:rPr>
+    </w:lvl>
+    <w:lvl w:ilvl="1" w:tplc="04090005">
+      <w:start w:val="1"/>
+      <w:numFmt w:val="bullet"/>
+      <w:lvlText w:val=""/>
+      <w:lvlJc w:val="left"/>
+      <w:pPr>
+        <w:ind w:left="1080" w:hanging="360"/>
+      </w:pPr>
+      <w:rPr>
+        <w:rFonts w:ascii="Wingdings" w:hAnsi="Wingdings" w:hint="default"/>
+      </w:rPr>
+    </w:lvl>
+    <w:lvl w:ilvl="2" w:tplc="04090005" w:tentative="1">
+      <w:start w:val="1"/>
+      <w:numFmt w:val="bullet"/>
+      <w:lvlText w:val=""/>
+      <w:lvlJc w:val="left"/>
+      <w:pPr>
+        <w:ind w:left="2160" w:hanging="360"/>
+      </w:pPr>
+      <w:rPr>
+        <w:rFonts w:ascii="Wingdings" w:hAnsi="Wingdings" w:hint="default"/>
+      </w:rPr>
+    </w:lvl>
+    <w:lvl w:ilvl="3" w:tplc="04090001" w:tentative="1">
+      <w:start w:val="1"/>
+      <w:numFmt w:val="bullet"/>
+      <w:lvlText w:val=""/>
+      <w:lvlJc w:val="left"/>
+      <w:pPr>
+        <w:ind w:left="2880" w:hanging="360"/>
+      </w:pPr>
+      <w:rPr>
+        <w:rFonts w:ascii="Symbol" w:hAnsi="Symbol" w:hint="default"/>
+      </w:rPr>
+    </w:lvl>
+    <w:lvl w:ilvl="4" w:tplc="04090003" w:tentative="1">
+      <w:start w:val="1"/>
+      <w:numFmt w:val="bullet"/>
+      <w:lvlText w:val="o"/>
+      <w:lvlJc w:val="left"/>
+      <w:pPr>
+        <w:ind w:left="3600" w:hanging="360"/>
+      </w:pPr>
+      <w:rPr>
+        <w:rFonts w:ascii="Courier New" w:hAnsi="Courier New" w:hint="default"/>
+      </w:rPr>
+    </w:lvl>
+    <w:lvl w:ilvl="5" w:tplc="04090005" w:tentative="1">
+      <w:start w:val="1"/>
+      <w:numFmt w:val="bullet"/>
+      <w:lvlText w:val=""/>
+      <w:lvlJc w:val="left"/>
+      <w:pPr>
+        <w:ind w:left="4320" w:hanging="360"/>
+      </w:pPr>
+      <w:rPr>
+        <w:rFonts w:ascii="Wingdings" w:hAnsi="Wingdings" w:hint="default"/>
+      </w:rPr>
+    </w:lvl>
+    <w:lvl w:ilvl="6" w:tplc="04090001" w:tentative="1">
+      <w:start w:val="1"/>
+      <w:numFmt w:val="bullet"/>
+      <w:lvlText w:val=""/>
+      <w:lvlJc w:val="left"/>
+      <w:pPr>
+        <w:ind w:left="5040" w:hanging="360"/>
+      </w:pPr>
+      <w:rPr>
+        <w:rFonts w:ascii="Symbol" w:hAnsi="Symbol" w:hint="default"/>
+      </w:rPr>
+    </w:lvl>
+    <w:lvl w:ilvl="7" w:tplc="04090003" w:tentative="1">
+      <w:start w:val="1"/>
+      <w:numFmt w:val="bullet"/>
+      <w:lvlText w:val="o"/>
+      <w:lvlJc w:val="left"/>
+      <w:pPr>
+        <w:ind w:left="5760" w:hanging="360"/>
+      </w:pPr>
+      <w:rPr>
+        <w:rFonts w:ascii="Courier New" w:hAnsi="Courier New" w:hint="default"/>
+      </w:rPr>
+    </w:lvl>
+    <w:lvl w:ilvl="8" w:tplc="04090005" w:tentative="1">
+      <w:start w:val="1"/>
+      <w:numFmt w:val="bullet"/>
+      <w:lvlText w:val=""/>
+      <w:lvlJc w:val="left"/>
+      <w:pPr>
+        <w:ind w:left="6480" w:hanging="360"/>
+      </w:pPr>
+      <w:rPr>
+        <w:rFonts w:ascii="Wingdings" w:hAnsi="Wingdings" w:hint="default"/>
+      </w:rPr>
+    </w:lvl>
+  </w:abstractNum>
+  <w:abstractNum w:abstractNumId="15">
+    <w:nsid w:val="543414BB"/>
+    <w:multiLevelType w:val="hybridMultilevel"/>
+    <w:tmpl w:val="FF3C528E"/>
+    <w:lvl w:ilvl="0" w:tplc="04090001">
+      <w:start w:val="1"/>
+      <w:numFmt w:val="bullet"/>
+      <w:lvlText w:val=""/>
+      <w:lvlJc w:val="left"/>
+      <w:pPr>
+        <w:ind w:left="1440" w:hanging="360"/>
+      </w:pPr>
+      <w:rPr>
+        <w:rFonts w:ascii="Symbol" w:hAnsi="Symbol" w:hint="default"/>
+      </w:rPr>
+    </w:lvl>
+    <w:lvl w:ilvl="1" w:tplc="04090003" w:tentative="1">
+      <w:start w:val="1"/>
+      <w:numFmt w:val="bullet"/>
+      <w:lvlText w:val="o"/>
+      <w:lvlJc w:val="left"/>
+      <w:pPr>
+        <w:ind w:left="2160" w:hanging="360"/>
+      </w:pPr>
+      <w:rPr>
+        <w:rFonts w:ascii="Courier New" w:hAnsi="Courier New" w:hint="default"/>
+      </w:rPr>
+    </w:lvl>
+    <w:lvl w:ilvl="2" w:tplc="04090005" w:tentative="1">
+      <w:start w:val="1"/>
+      <w:numFmt w:val="bullet"/>
+      <w:lvlText w:val=""/>
+      <w:lvlJc w:val="left"/>
+      <w:pPr>
+        <w:ind w:left="2880" w:hanging="360"/>
+      </w:pPr>
+      <w:rPr>
+        <w:rFonts w:ascii="Wingdings" w:hAnsi="Wingdings" w:hint="default"/>
+      </w:rPr>
+    </w:lvl>
+    <w:lvl w:ilvl="3" w:tplc="04090001" w:tentative="1">
+      <w:start w:val="1"/>
+      <w:numFmt w:val="bullet"/>
+      <w:lvlText w:val=""/>
+      <w:lvlJc w:val="left"/>
+      <w:pPr>
+        <w:ind w:left="3600" w:hanging="360"/>
+      </w:pPr>
+      <w:rPr>
+        <w:rFonts w:ascii="Symbol" w:hAnsi="Symbol" w:hint="default"/>
+      </w:rPr>
+    </w:lvl>
+    <w:lvl w:ilvl="4" w:tplc="04090003" w:tentative="1">
+      <w:start w:val="1"/>
+      <w:numFmt w:val="bullet"/>
+      <w:lvlText w:val="o"/>
+      <w:lvlJc w:val="left"/>
+      <w:pPr>
+        <w:ind w:left="4320" w:hanging="360"/>
+      </w:pPr>
+      <w:rPr>
+        <w:rFonts w:ascii="Courier New" w:hAnsi="Courier New" w:hint="default"/>
+      </w:rPr>
+    </w:lvl>
+    <w:lvl w:ilvl="5" w:tplc="04090005" w:tentative="1">
+      <w:start w:val="1"/>
+      <w:numFmt w:val="bullet"/>
+      <w:lvlText w:val=""/>
+      <w:lvlJc w:val="left"/>
+      <w:pPr>
+        <w:ind w:left="5040" w:hanging="360"/>
+      </w:pPr>
+      <w:rPr>
+        <w:rFonts w:ascii="Wingdings" w:hAnsi="Wingdings" w:hint="default"/>
+      </w:rPr>
+    </w:lvl>
+    <w:lvl w:ilvl="6" w:tplc="04090001" w:tentative="1">
+      <w:start w:val="1"/>
+      <w:numFmt w:val="bullet"/>
+      <w:lvlText w:val=""/>
+      <w:lvlJc w:val="left"/>
+      <w:pPr>
+        <w:ind w:left="5760" w:hanging="360"/>
+      </w:pPr>
+      <w:rPr>
+        <w:rFonts w:ascii="Symbol" w:hAnsi="Symbol" w:hint="default"/>
+      </w:rPr>
+    </w:lvl>
+    <w:lvl w:ilvl="7" w:tplc="04090003" w:tentative="1">
+      <w:start w:val="1"/>
+      <w:numFmt w:val="bullet"/>
+      <w:lvlText w:val="o"/>
+      <w:lvlJc w:val="left"/>
+      <w:pPr>
+        <w:ind w:left="6480" w:hanging="360"/>
+      </w:pPr>
+      <w:rPr>
+        <w:rFonts w:ascii="Courier New" w:hAnsi="Courier New" w:hint="default"/>
+      </w:rPr>
+    </w:lvl>
+    <w:lvl w:ilvl="8" w:tplc="04090005" w:tentative="1">
+      <w:start w:val="1"/>
+      <w:numFmt w:val="bullet"/>
+      <w:lvlText w:val=""/>
+      <w:lvlJc w:val="left"/>
+      <w:pPr>
+        <w:ind w:left="7200" w:hanging="360"/>
+      </w:pPr>
+      <w:rPr>
+        <w:rFonts w:ascii="Wingdings" w:hAnsi="Wingdings" w:hint="default"/>
+      </w:rPr>
+    </w:lvl>
+  </w:abstractNum>
+  <w:abstractNum w:abstractNumId="16">
     <w:nsid w:val="5E3023CB"/>
     <w:multiLevelType w:val="hybridMultilevel"/>
     <w:tmpl w:val="43A0B706"/>
@@ -4256,7 +6064,120 @@
       </w:rPr>
     </w:lvl>
   </w:abstractNum>
-  <w:abstractNum w:abstractNumId="12">
+  <w:abstractNum w:abstractNumId="17">
+    <w:nsid w:val="5EB75998"/>
+    <w:multiLevelType w:val="hybridMultilevel"/>
+    <w:tmpl w:val="63342E82"/>
+    <w:lvl w:ilvl="0" w:tplc="04090001">
+      <w:start w:val="1"/>
+      <w:numFmt w:val="bullet"/>
+      <w:lvlText w:val=""/>
+      <w:lvlJc w:val="left"/>
+      <w:pPr>
+        <w:ind w:left="720" w:hanging="360"/>
+      </w:pPr>
+      <w:rPr>
+        <w:rFonts w:ascii="Symbol" w:hAnsi="Symbol" w:hint="default"/>
+      </w:rPr>
+    </w:lvl>
+    <w:lvl w:ilvl="1" w:tplc="04090003">
+      <w:start w:val="1"/>
+      <w:numFmt w:val="bullet"/>
+      <w:lvlText w:val="o"/>
+      <w:lvlJc w:val="left"/>
+      <w:pPr>
+        <w:ind w:left="1440" w:hanging="360"/>
+      </w:pPr>
+      <w:rPr>
+        <w:rFonts w:ascii="Courier New" w:hAnsi="Courier New" w:hint="default"/>
+      </w:rPr>
+    </w:lvl>
+    <w:lvl w:ilvl="2" w:tplc="04090005" w:tentative="1">
+      <w:start w:val="1"/>
+      <w:numFmt w:val="bullet"/>
+      <w:lvlText w:val=""/>
+      <w:lvlJc w:val="left"/>
+      <w:pPr>
+        <w:ind w:left="2160" w:hanging="360"/>
+      </w:pPr>
+      <w:rPr>
+        <w:rFonts w:ascii="Wingdings" w:hAnsi="Wingdings" w:hint="default"/>
+      </w:rPr>
+    </w:lvl>
+    <w:lvl w:ilvl="3" w:tplc="04090001" w:tentative="1">
+      <w:start w:val="1"/>
+      <w:numFmt w:val="bullet"/>
+      <w:lvlText w:val=""/>
+      <w:lvlJc w:val="left"/>
+      <w:pPr>
+        <w:ind w:left="2880" w:hanging="360"/>
+      </w:pPr>
+      <w:rPr>
+        <w:rFonts w:ascii="Symbol" w:hAnsi="Symbol" w:hint="default"/>
+      </w:rPr>
+    </w:lvl>
+    <w:lvl w:ilvl="4" w:tplc="04090003" w:tentative="1">
+      <w:start w:val="1"/>
+      <w:numFmt w:val="bullet"/>
+      <w:lvlText w:val="o"/>
+      <w:lvlJc w:val="left"/>
+      <w:pPr>
+        <w:ind w:left="3600" w:hanging="360"/>
+      </w:pPr>
+      <w:rPr>
+        <w:rFonts w:ascii="Courier New" w:hAnsi="Courier New" w:hint="default"/>
+      </w:rPr>
+    </w:lvl>
+    <w:lvl w:ilvl="5" w:tplc="04090005" w:tentative="1">
+      <w:start w:val="1"/>
+      <w:numFmt w:val="bullet"/>
+      <w:lvlText w:val=""/>
+      <w:lvlJc w:val="left"/>
+      <w:pPr>
+        <w:ind w:left="4320" w:hanging="360"/>
+      </w:pPr>
+      <w:rPr>
+        <w:rFonts w:ascii="Wingdings" w:hAnsi="Wingdings" w:hint="default"/>
+      </w:rPr>
+    </w:lvl>
+    <w:lvl w:ilvl="6" w:tplc="04090001" w:tentative="1">
+      <w:start w:val="1"/>
+      <w:numFmt w:val="bullet"/>
+      <w:lvlText w:val=""/>
+      <w:lvlJc w:val="left"/>
+      <w:pPr>
+        <w:ind w:left="5040" w:hanging="360"/>
+      </w:pPr>
+      <w:rPr>
+        <w:rFonts w:ascii="Symbol" w:hAnsi="Symbol" w:hint="default"/>
+      </w:rPr>
+    </w:lvl>
+    <w:lvl w:ilvl="7" w:tplc="04090003" w:tentative="1">
+      <w:start w:val="1"/>
+      <w:numFmt w:val="bullet"/>
+      <w:lvlText w:val="o"/>
+      <w:lvlJc w:val="left"/>
+      <w:pPr>
+        <w:ind w:left="5760" w:hanging="360"/>
+      </w:pPr>
+      <w:rPr>
+        <w:rFonts w:ascii="Courier New" w:hAnsi="Courier New" w:hint="default"/>
+      </w:rPr>
+    </w:lvl>
+    <w:lvl w:ilvl="8" w:tplc="04090005" w:tentative="1">
+      <w:start w:val="1"/>
+      <w:numFmt w:val="bullet"/>
+      <w:lvlText w:val=""/>
+      <w:lvlJc w:val="left"/>
+      <w:pPr>
+        <w:ind w:left="6480" w:hanging="360"/>
+      </w:pPr>
+      <w:rPr>
+        <w:rFonts w:ascii="Wingdings" w:hAnsi="Wingdings" w:hint="default"/>
+      </w:rPr>
+    </w:lvl>
+  </w:abstractNum>
+  <w:abstractNum w:abstractNumId="18">
     <w:nsid w:val="6674330A"/>
     <w:multiLevelType w:val="hybridMultilevel"/>
     <w:tmpl w:val="22A68AAE"/>
@@ -4369,7 +6290,7 @@
       </w:rPr>
     </w:lvl>
   </w:abstractNum>
-  <w:abstractNum w:abstractNumId="13">
+  <w:abstractNum w:abstractNumId="19">
     <w:nsid w:val="66C902C8"/>
     <w:multiLevelType w:val="hybridMultilevel"/>
     <w:tmpl w:val="DC84586C"/>
@@ -4482,7 +6403,7 @@
       </w:rPr>
     </w:lvl>
   </w:abstractNum>
-  <w:abstractNum w:abstractNumId="14">
+  <w:abstractNum w:abstractNumId="20">
     <w:nsid w:val="6F026465"/>
     <w:multiLevelType w:val="hybridMultilevel"/>
     <w:tmpl w:val="8E0CEBDA"/>
@@ -4595,7 +6516,120 @@
       </w:rPr>
     </w:lvl>
   </w:abstractNum>
-  <w:abstractNum w:abstractNumId="15">
+  <w:abstractNum w:abstractNumId="21">
+    <w:nsid w:val="6F2C3F0E"/>
+    <w:multiLevelType w:val="hybridMultilevel"/>
+    <w:tmpl w:val="57B64382"/>
+    <w:lvl w:ilvl="0" w:tplc="0409000B">
+      <w:start w:val="1"/>
+      <w:numFmt w:val="bullet"/>
+      <w:lvlText w:val=""/>
+      <w:lvlJc w:val="left"/>
+      <w:pPr>
+        <w:ind w:left="720" w:hanging="360"/>
+      </w:pPr>
+      <w:rPr>
+        <w:rFonts w:ascii="Wingdings" w:hAnsi="Wingdings" w:hint="default"/>
+      </w:rPr>
+    </w:lvl>
+    <w:lvl w:ilvl="1" w:tplc="04090003">
+      <w:start w:val="1"/>
+      <w:numFmt w:val="bullet"/>
+      <w:lvlText w:val="o"/>
+      <w:lvlJc w:val="left"/>
+      <w:pPr>
+        <w:ind w:left="1440" w:hanging="360"/>
+      </w:pPr>
+      <w:rPr>
+        <w:rFonts w:ascii="Courier New" w:hAnsi="Courier New" w:cs="Courier New" w:hint="default"/>
+      </w:rPr>
+    </w:lvl>
+    <w:lvl w:ilvl="2" w:tplc="04090005">
+      <w:start w:val="1"/>
+      <w:numFmt w:val="bullet"/>
+      <w:lvlText w:val=""/>
+      <w:lvlJc w:val="left"/>
+      <w:pPr>
+        <w:ind w:left="2160" w:hanging="360"/>
+      </w:pPr>
+      <w:rPr>
+        <w:rFonts w:ascii="Wingdings" w:hAnsi="Wingdings" w:hint="default"/>
+      </w:rPr>
+    </w:lvl>
+    <w:lvl w:ilvl="3" w:tplc="04090001" w:tentative="1">
+      <w:start w:val="1"/>
+      <w:numFmt w:val="bullet"/>
+      <w:lvlText w:val=""/>
+      <w:lvlJc w:val="left"/>
+      <w:pPr>
+        <w:ind w:left="2880" w:hanging="360"/>
+      </w:pPr>
+      <w:rPr>
+        <w:rFonts w:ascii="Symbol" w:hAnsi="Symbol" w:hint="default"/>
+      </w:rPr>
+    </w:lvl>
+    <w:lvl w:ilvl="4" w:tplc="04090003" w:tentative="1">
+      <w:start w:val="1"/>
+      <w:numFmt w:val="bullet"/>
+      <w:lvlText w:val="o"/>
+      <w:lvlJc w:val="left"/>
+      <w:pPr>
+        <w:ind w:left="3600" w:hanging="360"/>
+      </w:pPr>
+      <w:rPr>
+        <w:rFonts w:ascii="Courier New" w:hAnsi="Courier New" w:cs="Courier New" w:hint="default"/>
+      </w:rPr>
+    </w:lvl>
+    <w:lvl w:ilvl="5" w:tplc="04090005" w:tentative="1">
+      <w:start w:val="1"/>
+      <w:numFmt w:val="bullet"/>
+      <w:lvlText w:val=""/>
+      <w:lvlJc w:val="left"/>
+      <w:pPr>
+        <w:ind w:left="4320" w:hanging="360"/>
+      </w:pPr>
+      <w:rPr>
+        <w:rFonts w:ascii="Wingdings" w:hAnsi="Wingdings" w:hint="default"/>
+      </w:rPr>
+    </w:lvl>
+    <w:lvl w:ilvl="6" w:tplc="04090001" w:tentative="1">
+      <w:start w:val="1"/>
+      <w:numFmt w:val="bullet"/>
+      <w:lvlText w:val=""/>
+      <w:lvlJc w:val="left"/>
+      <w:pPr>
+        <w:ind w:left="5040" w:hanging="360"/>
+      </w:pPr>
+      <w:rPr>
+        <w:rFonts w:ascii="Symbol" w:hAnsi="Symbol" w:hint="default"/>
+      </w:rPr>
+    </w:lvl>
+    <w:lvl w:ilvl="7" w:tplc="04090003" w:tentative="1">
+      <w:start w:val="1"/>
+      <w:numFmt w:val="bullet"/>
+      <w:lvlText w:val="o"/>
+      <w:lvlJc w:val="left"/>
+      <w:pPr>
+        <w:ind w:left="5760" w:hanging="360"/>
+      </w:pPr>
+      <w:rPr>
+        <w:rFonts w:ascii="Courier New" w:hAnsi="Courier New" w:cs="Courier New" w:hint="default"/>
+      </w:rPr>
+    </w:lvl>
+    <w:lvl w:ilvl="8" w:tplc="04090005" w:tentative="1">
+      <w:start w:val="1"/>
+      <w:numFmt w:val="bullet"/>
+      <w:lvlText w:val=""/>
+      <w:lvlJc w:val="left"/>
+      <w:pPr>
+        <w:ind w:left="6480" w:hanging="360"/>
+      </w:pPr>
+      <w:rPr>
+        <w:rFonts w:ascii="Wingdings" w:hAnsi="Wingdings" w:hint="default"/>
+      </w:rPr>
+    </w:lvl>
+  </w:abstractNum>
+  <w:abstractNum w:abstractNumId="22">
     <w:nsid w:val="6F914BD4"/>
     <w:multiLevelType w:val="hybridMultilevel"/>
     <w:tmpl w:val="B1C69FA2"/>
@@ -4708,7 +6742,233 @@
       </w:rPr>
     </w:lvl>
   </w:abstractNum>
-  <w:abstractNum w:abstractNumId="16">
+  <w:abstractNum w:abstractNumId="23">
+    <w:nsid w:val="72AD31CE"/>
+    <w:multiLevelType w:val="hybridMultilevel"/>
+    <w:tmpl w:val="D5A0F7EA"/>
+    <w:lvl w:ilvl="0" w:tplc="0409000B">
+      <w:start w:val="1"/>
+      <w:numFmt w:val="bullet"/>
+      <w:lvlText w:val=""/>
+      <w:lvlJc w:val="left"/>
+      <w:pPr>
+        <w:ind w:left="720" w:hanging="360"/>
+      </w:pPr>
+      <w:rPr>
+        <w:rFonts w:ascii="Wingdings" w:hAnsi="Wingdings" w:hint="default"/>
+      </w:rPr>
+    </w:lvl>
+    <w:lvl w:ilvl="1" w:tplc="04090003" w:tentative="1">
+      <w:start w:val="1"/>
+      <w:numFmt w:val="bullet"/>
+      <w:lvlText w:val="o"/>
+      <w:lvlJc w:val="left"/>
+      <w:pPr>
+        <w:ind w:left="1440" w:hanging="360"/>
+      </w:pPr>
+      <w:rPr>
+        <w:rFonts w:ascii="Courier New" w:hAnsi="Courier New" w:hint="default"/>
+      </w:rPr>
+    </w:lvl>
+    <w:lvl w:ilvl="2" w:tplc="04090005" w:tentative="1">
+      <w:start w:val="1"/>
+      <w:numFmt w:val="bullet"/>
+      <w:lvlText w:val=""/>
+      <w:lvlJc w:val="left"/>
+      <w:pPr>
+        <w:ind w:left="2160" w:hanging="360"/>
+      </w:pPr>
+      <w:rPr>
+        <w:rFonts w:ascii="Wingdings" w:hAnsi="Wingdings" w:hint="default"/>
+      </w:rPr>
+    </w:lvl>
+    <w:lvl w:ilvl="3" w:tplc="04090001" w:tentative="1">
+      <w:start w:val="1"/>
+      <w:numFmt w:val="bullet"/>
+      <w:lvlText w:val=""/>
+      <w:lvlJc w:val="left"/>
+      <w:pPr>
+        <w:ind w:left="2880" w:hanging="360"/>
+      </w:pPr>
+      <w:rPr>
+        <w:rFonts w:ascii="Symbol" w:hAnsi="Symbol" w:hint="default"/>
+      </w:rPr>
+    </w:lvl>
+    <w:lvl w:ilvl="4" w:tplc="04090003" w:tentative="1">
+      <w:start w:val="1"/>
+      <w:numFmt w:val="bullet"/>
+      <w:lvlText w:val="o"/>
+      <w:lvlJc w:val="left"/>
+      <w:pPr>
+        <w:ind w:left="3600" w:hanging="360"/>
+      </w:pPr>
+      <w:rPr>
+        <w:rFonts w:ascii="Courier New" w:hAnsi="Courier New" w:hint="default"/>
+      </w:rPr>
+    </w:lvl>
+    <w:lvl w:ilvl="5" w:tplc="04090005" w:tentative="1">
+      <w:start w:val="1"/>
+      <w:numFmt w:val="bullet"/>
+      <w:lvlText w:val=""/>
+      <w:lvlJc w:val="left"/>
+      <w:pPr>
+        <w:ind w:left="4320" w:hanging="360"/>
+      </w:pPr>
+      <w:rPr>
+        <w:rFonts w:ascii="Wingdings" w:hAnsi="Wingdings" w:hint="default"/>
+      </w:rPr>
+    </w:lvl>
+    <w:lvl w:ilvl="6" w:tplc="04090001" w:tentative="1">
+      <w:start w:val="1"/>
+      <w:numFmt w:val="bullet"/>
+      <w:lvlText w:val=""/>
+      <w:lvlJc w:val="left"/>
+      <w:pPr>
+        <w:ind w:left="5040" w:hanging="360"/>
+      </w:pPr>
+      <w:rPr>
+        <w:rFonts w:ascii="Symbol" w:hAnsi="Symbol" w:hint="default"/>
+      </w:rPr>
+    </w:lvl>
+    <w:lvl w:ilvl="7" w:tplc="04090003" w:tentative="1">
+      <w:start w:val="1"/>
+      <w:numFmt w:val="bullet"/>
+      <w:lvlText w:val="o"/>
+      <w:lvlJc w:val="left"/>
+      <w:pPr>
+        <w:ind w:left="5760" w:hanging="360"/>
+      </w:pPr>
+      <w:rPr>
+        <w:rFonts w:ascii="Courier New" w:hAnsi="Courier New" w:hint="default"/>
+      </w:rPr>
+    </w:lvl>
+    <w:lvl w:ilvl="8" w:tplc="04090005" w:tentative="1">
+      <w:start w:val="1"/>
+      <w:numFmt w:val="bullet"/>
+      <w:lvlText w:val=""/>
+      <w:lvlJc w:val="left"/>
+      <w:pPr>
+        <w:ind w:left="6480" w:hanging="360"/>
+      </w:pPr>
+      <w:rPr>
+        <w:rFonts w:ascii="Wingdings" w:hAnsi="Wingdings" w:hint="default"/>
+      </w:rPr>
+    </w:lvl>
+  </w:abstractNum>
+  <w:abstractNum w:abstractNumId="24">
+    <w:nsid w:val="7653288A"/>
+    <w:multiLevelType w:val="hybridMultilevel"/>
+    <w:tmpl w:val="CBAC09EC"/>
+    <w:lvl w:ilvl="0" w:tplc="04090005">
+      <w:start w:val="1"/>
+      <w:numFmt w:val="bullet"/>
+      <w:lvlText w:val=""/>
+      <w:lvlJc w:val="left"/>
+      <w:pPr>
+        <w:ind w:left="1080" w:hanging="360"/>
+      </w:pPr>
+      <w:rPr>
+        <w:rFonts w:ascii="Wingdings" w:hAnsi="Wingdings" w:hint="default"/>
+      </w:rPr>
+    </w:lvl>
+    <w:lvl w:ilvl="1" w:tplc="04090003">
+      <w:start w:val="1"/>
+      <w:numFmt w:val="bullet"/>
+      <w:lvlText w:val="o"/>
+      <w:lvlJc w:val="left"/>
+      <w:pPr>
+        <w:ind w:left="1800" w:hanging="360"/>
+      </w:pPr>
+      <w:rPr>
+        <w:rFonts w:ascii="Courier New" w:hAnsi="Courier New" w:hint="default"/>
+      </w:rPr>
+    </w:lvl>
+    <w:lvl w:ilvl="2" w:tplc="04090005" w:tentative="1">
+      <w:start w:val="1"/>
+      <w:numFmt w:val="bullet"/>
+      <w:lvlText w:val=""/>
+      <w:lvlJc w:val="left"/>
+      <w:pPr>
+        <w:ind w:left="2520" w:hanging="360"/>
+      </w:pPr>
+      <w:rPr>
+        <w:rFonts w:ascii="Wingdings" w:hAnsi="Wingdings" w:hint="default"/>
+      </w:rPr>
+    </w:lvl>
+    <w:lvl w:ilvl="3" w:tplc="04090001" w:tentative="1">
+      <w:start w:val="1"/>
+      <w:numFmt w:val="bullet"/>
+      <w:lvlText w:val=""/>
+      <w:lvlJc w:val="left"/>
+      <w:pPr>
+        <w:ind w:left="3240" w:hanging="360"/>
+      </w:pPr>
+      <w:rPr>
+        <w:rFonts w:ascii="Symbol" w:hAnsi="Symbol" w:hint="default"/>
+      </w:rPr>
+    </w:lvl>
+    <w:lvl w:ilvl="4" w:tplc="04090003" w:tentative="1">
+      <w:start w:val="1"/>
+      <w:numFmt w:val="bullet"/>
+      <w:lvlText w:val="o"/>
+      <w:lvlJc w:val="left"/>
+      <w:pPr>
+        <w:ind w:left="3960" w:hanging="360"/>
+      </w:pPr>
+      <w:rPr>
+        <w:rFonts w:ascii="Courier New" w:hAnsi="Courier New" w:hint="default"/>
+      </w:rPr>
+    </w:lvl>
+    <w:lvl w:ilvl="5" w:tplc="04090005" w:tentative="1">
+      <w:start w:val="1"/>
+      <w:numFmt w:val="bullet"/>
+      <w:lvlText w:val=""/>
+      <w:lvlJc w:val="left"/>
+      <w:pPr>
+        <w:ind w:left="4680" w:hanging="360"/>
+      </w:pPr>
+      <w:rPr>
+        <w:rFonts w:ascii="Wingdings" w:hAnsi="Wingdings" w:hint="default"/>
+      </w:rPr>
+    </w:lvl>
+    <w:lvl w:ilvl="6" w:tplc="04090001" w:tentative="1">
+      <w:start w:val="1"/>
+      <w:numFmt w:val="bullet"/>
+      <w:lvlText w:val=""/>
+      <w:lvlJc w:val="left"/>
+      <w:pPr>
+        <w:ind w:left="5400" w:hanging="360"/>
+      </w:pPr>
+      <w:rPr>
+        <w:rFonts w:ascii="Symbol" w:hAnsi="Symbol" w:hint="default"/>
+      </w:rPr>
+    </w:lvl>
+    <w:lvl w:ilvl="7" w:tplc="04090003" w:tentative="1">
+      <w:start w:val="1"/>
+      <w:numFmt w:val="bullet"/>
+      <w:lvlText w:val="o"/>
+      <w:lvlJc w:val="left"/>
+      <w:pPr>
+        <w:ind w:left="6120" w:hanging="360"/>
+      </w:pPr>
+      <w:rPr>
+        <w:rFonts w:ascii="Courier New" w:hAnsi="Courier New" w:hint="default"/>
+      </w:rPr>
+    </w:lvl>
+    <w:lvl w:ilvl="8" w:tplc="04090005" w:tentative="1">
+      <w:start w:val="1"/>
+      <w:numFmt w:val="bullet"/>
+      <w:lvlText w:val=""/>
+      <w:lvlJc w:val="left"/>
+      <w:pPr>
+        <w:ind w:left="6840" w:hanging="360"/>
+      </w:pPr>
+      <w:rPr>
+        <w:rFonts w:ascii="Wingdings" w:hAnsi="Wingdings" w:hint="default"/>
+      </w:rPr>
+    </w:lvl>
+  </w:abstractNum>
+  <w:abstractNum w:abstractNumId="25">
     <w:nsid w:val="765A2EBA"/>
     <w:multiLevelType w:val="hybridMultilevel"/>
     <w:tmpl w:val="32ECD18E"/>
@@ -4821,7 +7081,7 @@
       </w:rPr>
     </w:lvl>
   </w:abstractNum>
-  <w:abstractNum w:abstractNumId="17">
+  <w:abstractNum w:abstractNumId="26">
     <w:nsid w:val="7EFD0128"/>
     <w:multiLevelType w:val="hybridMultilevel"/>
     <w:tmpl w:val="F19C9160"/>
@@ -4934,59 +7194,175 @@
       </w:rPr>
     </w:lvl>
   </w:abstractNum>
+  <w:abstractNum w:abstractNumId="27">
+    <w:nsid w:val="7F5826D1"/>
+    <w:multiLevelType w:val="hybridMultilevel"/>
+    <w:tmpl w:val="B6240B6A"/>
+    <w:lvl w:ilvl="0" w:tplc="0409000F">
+      <w:start w:val="1"/>
+      <w:numFmt w:val="decimal"/>
+      <w:lvlText w:val="%1."/>
+      <w:lvlJc w:val="left"/>
+      <w:pPr>
+        <w:ind w:left="1800" w:hanging="360"/>
+      </w:pPr>
+    </w:lvl>
+    <w:lvl w:ilvl="1" w:tplc="04090019" w:tentative="1">
+      <w:start w:val="1"/>
+      <w:numFmt w:val="lowerLetter"/>
+      <w:lvlText w:val="%2."/>
+      <w:lvlJc w:val="left"/>
+      <w:pPr>
+        <w:ind w:left="2520" w:hanging="360"/>
+      </w:pPr>
+    </w:lvl>
+    <w:lvl w:ilvl="2" w:tplc="0409001B" w:tentative="1">
+      <w:start w:val="1"/>
+      <w:numFmt w:val="lowerRoman"/>
+      <w:lvlText w:val="%3."/>
+      <w:lvlJc w:val="right"/>
+      <w:pPr>
+        <w:ind w:left="3240" w:hanging="180"/>
+      </w:pPr>
+    </w:lvl>
+    <w:lvl w:ilvl="3" w:tplc="0409000F" w:tentative="1">
+      <w:start w:val="1"/>
+      <w:numFmt w:val="decimal"/>
+      <w:lvlText w:val="%4."/>
+      <w:lvlJc w:val="left"/>
+      <w:pPr>
+        <w:ind w:left="3960" w:hanging="360"/>
+      </w:pPr>
+    </w:lvl>
+    <w:lvl w:ilvl="4" w:tplc="04090019" w:tentative="1">
+      <w:start w:val="1"/>
+      <w:numFmt w:val="lowerLetter"/>
+      <w:lvlText w:val="%5."/>
+      <w:lvlJc w:val="left"/>
+      <w:pPr>
+        <w:ind w:left="4680" w:hanging="360"/>
+      </w:pPr>
+    </w:lvl>
+    <w:lvl w:ilvl="5" w:tplc="0409001B" w:tentative="1">
+      <w:start w:val="1"/>
+      <w:numFmt w:val="lowerRoman"/>
+      <w:lvlText w:val="%6."/>
+      <w:lvlJc w:val="right"/>
+      <w:pPr>
+        <w:ind w:left="5400" w:hanging="180"/>
+      </w:pPr>
+    </w:lvl>
+    <w:lvl w:ilvl="6" w:tplc="0409000F" w:tentative="1">
+      <w:start w:val="1"/>
+      <w:numFmt w:val="decimal"/>
+      <w:lvlText w:val="%7."/>
+      <w:lvlJc w:val="left"/>
+      <w:pPr>
+        <w:ind w:left="6120" w:hanging="360"/>
+      </w:pPr>
+    </w:lvl>
+    <w:lvl w:ilvl="7" w:tplc="04090019" w:tentative="1">
+      <w:start w:val="1"/>
+      <w:numFmt w:val="lowerLetter"/>
+      <w:lvlText w:val="%8."/>
+      <w:lvlJc w:val="left"/>
+      <w:pPr>
+        <w:ind w:left="6840" w:hanging="360"/>
+      </w:pPr>
+    </w:lvl>
+    <w:lvl w:ilvl="8" w:tplc="0409001B" w:tentative="1">
+      <w:start w:val="1"/>
+      <w:numFmt w:val="lowerRoman"/>
+      <w:lvlText w:val="%9."/>
+      <w:lvlJc w:val="right"/>
+      <w:pPr>
+        <w:ind w:left="7560" w:hanging="180"/>
+      </w:pPr>
+    </w:lvl>
+  </w:abstractNum>
   <w:num w:numId="1">
-    <w:abstractNumId w:val="7"/>
+    <w:abstractNumId w:val="9"/>
   </w:num>
   <w:num w:numId="2">
+    <w:abstractNumId w:val="8"/>
+  </w:num>
+  <w:num w:numId="3">
     <w:abstractNumId w:val="6"/>
   </w:num>
-  <w:num w:numId="3">
-    <w:abstractNumId w:val="5"/>
-  </w:num>
   <w:num w:numId="4">
-    <w:abstractNumId w:val="13"/>
+    <w:abstractNumId w:val="19"/>
   </w:num>
   <w:num w:numId="5">
-    <w:abstractNumId w:val="17"/>
+    <w:abstractNumId w:val="26"/>
   </w:num>
   <w:num w:numId="6">
-    <w:abstractNumId w:val="11"/>
+    <w:abstractNumId w:val="16"/>
   </w:num>
   <w:num w:numId="7">
-    <w:abstractNumId w:val="10"/>
+    <w:abstractNumId w:val="13"/>
   </w:num>
   <w:num w:numId="8">
     <w:abstractNumId w:val="2"/>
   </w:num>
   <w:num w:numId="9">
-    <w:abstractNumId w:val="3"/>
+    <w:abstractNumId w:val="4"/>
   </w:num>
   <w:num w:numId="10">
     <w:abstractNumId w:val="0"/>
   </w:num>
   <w:num w:numId="11">
-    <w:abstractNumId w:val="16"/>
+    <w:abstractNumId w:val="25"/>
   </w:num>
   <w:num w:numId="12">
-    <w:abstractNumId w:val="4"/>
+    <w:abstractNumId w:val="5"/>
   </w:num>
   <w:num w:numId="13">
     <w:abstractNumId w:val="1"/>
   </w:num>
   <w:num w:numId="14">
-    <w:abstractNumId w:val="9"/>
+    <w:abstractNumId w:val="12"/>
   </w:num>
   <w:num w:numId="15">
-    <w:abstractNumId w:val="14"/>
+    <w:abstractNumId w:val="20"/>
   </w:num>
   <w:num w:numId="16">
-    <w:abstractNumId w:val="8"/>
+    <w:abstractNumId w:val="10"/>
   </w:num>
   <w:num w:numId="17">
-    <w:abstractNumId w:val="12"/>
+    <w:abstractNumId w:val="18"/>
   </w:num>
   <w:num w:numId="18">
+    <w:abstractNumId w:val="22"/>
+  </w:num>
+  <w:num w:numId="19">
     <w:abstractNumId w:val="15"/>
+  </w:num>
+  <w:num w:numId="20">
+    <w:abstractNumId w:val="17"/>
+  </w:num>
+  <w:num w:numId="21">
+    <w:abstractNumId w:val="27"/>
+  </w:num>
+  <w:num w:numId="22">
+    <w:abstractNumId w:val="21"/>
+  </w:num>
+  <w:num w:numId="23">
+    <w:abstractNumId w:val="3"/>
+  </w:num>
+  <w:num w:numId="24">
+    <w:abstractNumId w:val="24"/>
+  </w:num>
+  <w:num w:numId="25">
+    <w:abstractNumId w:val="11"/>
+  </w:num>
+  <w:num w:numId="26">
+    <w:abstractNumId w:val="23"/>
+  </w:num>
+  <w:num w:numId="27">
+    <w:abstractNumId w:val="7"/>
+  </w:num>
+  <w:num w:numId="28">
+    <w:abstractNumId w:val="14"/>
   </w:num>
 </w:numbering>
 </file>
@@ -15485,7 +17861,7 @@
 </file>
 
 <file path=customXml/itemProps1.xml><?xml version="1.0" encoding="utf-8"?>
-<ds:datastoreItem xmlns:ds="http://schemas.openxmlformats.org/officeDocument/2006/customXml" ds:itemID="{7E9F2362-96CA-D040-9351-CBC928B65CCB}">
+<ds:datastoreItem xmlns:ds="http://schemas.openxmlformats.org/officeDocument/2006/customXml" ds:itemID="{062B48A1-B1BE-0A48-AB50-AE91253D8525}">
   <ds:schemaRefs>
     <ds:schemaRef ds:uri="http://schemas.openxmlformats.org/officeDocument/2006/bibliography"/>
   </ds:schemaRefs>

</xml_diff>